<commit_message>
Added Risks and Technologies in Project Proposal
</commit_message>
<xml_diff>
--- a/docs/ppG07.docx
+++ b/docs/ppG07.docx
@@ -95,7 +95,7 @@
           <w:sz w:val="28"/>
           <w:szCs w:val="28"/>
         </w:rPr>
-        <w:t xml:space="preserve">A </w:t>
+        <w:t xml:space="preserve">Application For </w:t>
       </w:r>
       <w:r>
         <w:rPr>
@@ -105,7 +105,157 @@
           <w:szCs w:val="28"/>
           <w:shd w:val="clear" w:color="auto" w:fill="FFFFFF"/>
         </w:rPr>
-        <w:t>service designed to help users track the variation of prices across different stores</w:t>
+        <w:t>T</w:t>
+      </w:r>
+      <w:r>
+        <w:rPr>
+          <w:rFonts w:asciiTheme="minorHAnsi" w:hAnsiTheme="minorHAnsi" w:cstheme="minorHAnsi"/>
+          <w:color w:val="1F2328"/>
+          <w:sz w:val="28"/>
+          <w:szCs w:val="28"/>
+          <w:shd w:val="clear" w:color="auto" w:fill="FFFFFF"/>
+        </w:rPr>
+        <w:t>rack</w:t>
+      </w:r>
+      <w:r>
+        <w:rPr>
+          <w:rFonts w:asciiTheme="minorHAnsi" w:hAnsiTheme="minorHAnsi" w:cstheme="minorHAnsi"/>
+          <w:color w:val="1F2328"/>
+          <w:sz w:val="28"/>
+          <w:szCs w:val="28"/>
+          <w:shd w:val="clear" w:color="auto" w:fill="FFFFFF"/>
+        </w:rPr>
+        <w:t>ing</w:t>
+      </w:r>
+      <w:r>
+        <w:rPr>
+          <w:rFonts w:asciiTheme="minorHAnsi" w:hAnsiTheme="minorHAnsi" w:cstheme="minorHAnsi"/>
+          <w:color w:val="1F2328"/>
+          <w:sz w:val="28"/>
+          <w:szCs w:val="28"/>
+          <w:shd w:val="clear" w:color="auto" w:fill="FFFFFF"/>
+        </w:rPr>
+        <w:t xml:space="preserve"> </w:t>
+      </w:r>
+      <w:r>
+        <w:rPr>
+          <w:rFonts w:asciiTheme="minorHAnsi" w:hAnsiTheme="minorHAnsi" w:cstheme="minorHAnsi"/>
+          <w:color w:val="1F2328"/>
+          <w:sz w:val="28"/>
+          <w:szCs w:val="28"/>
+          <w:shd w:val="clear" w:color="auto" w:fill="FFFFFF"/>
+        </w:rPr>
+        <w:t>V</w:t>
+      </w:r>
+      <w:r>
+        <w:rPr>
+          <w:rFonts w:asciiTheme="minorHAnsi" w:hAnsiTheme="minorHAnsi" w:cstheme="minorHAnsi"/>
+          <w:color w:val="1F2328"/>
+          <w:sz w:val="28"/>
+          <w:szCs w:val="28"/>
+          <w:shd w:val="clear" w:color="auto" w:fill="FFFFFF"/>
+        </w:rPr>
+        <w:t xml:space="preserve">ariation </w:t>
+      </w:r>
+      <w:r>
+        <w:rPr>
+          <w:rFonts w:asciiTheme="minorHAnsi" w:hAnsiTheme="minorHAnsi" w:cstheme="minorHAnsi"/>
+          <w:color w:val="1F2328"/>
+          <w:sz w:val="28"/>
+          <w:szCs w:val="28"/>
+          <w:shd w:val="clear" w:color="auto" w:fill="FFFFFF"/>
+        </w:rPr>
+        <w:t>of</w:t>
+      </w:r>
+      <w:r>
+        <w:rPr>
+          <w:rFonts w:asciiTheme="minorHAnsi" w:hAnsiTheme="minorHAnsi" w:cstheme="minorHAnsi"/>
+          <w:color w:val="1F2328"/>
+          <w:sz w:val="28"/>
+          <w:szCs w:val="28"/>
+          <w:shd w:val="clear" w:color="auto" w:fill="FFFFFF"/>
+        </w:rPr>
+        <w:t xml:space="preserve"> </w:t>
+      </w:r>
+      <w:r>
+        <w:rPr>
+          <w:rFonts w:asciiTheme="minorHAnsi" w:hAnsiTheme="minorHAnsi" w:cstheme="minorHAnsi"/>
+          <w:color w:val="1F2328"/>
+          <w:sz w:val="28"/>
+          <w:szCs w:val="28"/>
+          <w:shd w:val="clear" w:color="auto" w:fill="FFFFFF"/>
+        </w:rPr>
+        <w:t>P</w:t>
+      </w:r>
+      <w:r>
+        <w:rPr>
+          <w:rFonts w:asciiTheme="minorHAnsi" w:hAnsiTheme="minorHAnsi" w:cstheme="minorHAnsi"/>
+          <w:color w:val="1F2328"/>
+          <w:sz w:val="28"/>
+          <w:szCs w:val="28"/>
+          <w:shd w:val="clear" w:color="auto" w:fill="FFFFFF"/>
+        </w:rPr>
+        <w:t xml:space="preserve">rices </w:t>
+      </w:r>
+      <w:r>
+        <w:rPr>
+          <w:rFonts w:asciiTheme="minorHAnsi" w:hAnsiTheme="minorHAnsi" w:cstheme="minorHAnsi"/>
+          <w:color w:val="1F2328"/>
+          <w:sz w:val="28"/>
+          <w:szCs w:val="28"/>
+          <w:shd w:val="clear" w:color="auto" w:fill="FFFFFF"/>
+        </w:rPr>
+        <w:t>A</w:t>
+      </w:r>
+      <w:r>
+        <w:rPr>
+          <w:rFonts w:asciiTheme="minorHAnsi" w:hAnsiTheme="minorHAnsi" w:cstheme="minorHAnsi"/>
+          <w:color w:val="1F2328"/>
+          <w:sz w:val="28"/>
+          <w:szCs w:val="28"/>
+          <w:shd w:val="clear" w:color="auto" w:fill="FFFFFF"/>
+        </w:rPr>
+        <w:t xml:space="preserve">cross </w:t>
+      </w:r>
+      <w:r>
+        <w:rPr>
+          <w:rFonts w:asciiTheme="minorHAnsi" w:hAnsiTheme="minorHAnsi" w:cstheme="minorHAnsi"/>
+          <w:color w:val="1F2328"/>
+          <w:sz w:val="28"/>
+          <w:szCs w:val="28"/>
+          <w:shd w:val="clear" w:color="auto" w:fill="FFFFFF"/>
+        </w:rPr>
+        <w:t>D</w:t>
+      </w:r>
+      <w:r>
+        <w:rPr>
+          <w:rFonts w:asciiTheme="minorHAnsi" w:hAnsiTheme="minorHAnsi" w:cstheme="minorHAnsi"/>
+          <w:color w:val="1F2328"/>
+          <w:sz w:val="28"/>
+          <w:szCs w:val="28"/>
+          <w:shd w:val="clear" w:color="auto" w:fill="FFFFFF"/>
+        </w:rPr>
+        <w:t xml:space="preserve">ifferent </w:t>
+      </w:r>
+      <w:r>
+        <w:rPr>
+          <w:rFonts w:asciiTheme="minorHAnsi" w:hAnsiTheme="minorHAnsi" w:cstheme="minorHAnsi"/>
+          <w:color w:val="1F2328"/>
+          <w:sz w:val="28"/>
+          <w:szCs w:val="28"/>
+          <w:shd w:val="clear" w:color="auto" w:fill="FFFFFF"/>
+        </w:rPr>
+        <w:t>S</w:t>
+      </w:r>
+      <w:r>
+        <w:rPr>
+          <w:rFonts w:asciiTheme="minorHAnsi" w:hAnsiTheme="minorHAnsi" w:cstheme="minorHAnsi"/>
+          <w:color w:val="1F2328"/>
+          <w:sz w:val="28"/>
+          <w:szCs w:val="28"/>
+          <w:shd w:val="clear" w:color="auto" w:fill="FFFFFF"/>
+        </w:rPr>
+        <w:t>tores</w:t>
       </w:r>
     </w:p>
     <w:p>
@@ -128,31 +278,27 @@
         <w:jc w:val="center"/>
       </w:pPr>
       <w:r>
-        <w:t>André</w:t>
-      </w:r>
-      <w:r>
-        <w:t xml:space="preserve"> </w:t>
-      </w:r>
-      <w:r>
-        <w:t>Graça</w:t>
-      </w:r>
-      <w:r>
-        <w:t>, n.</w:t>
+        <w:t xml:space="preserve">André Graça, </w:t>
+      </w:r>
+      <w:proofErr w:type="gramStart"/>
+      <w:r>
+        <w:t>n.</w:t>
       </w:r>
       <w:r>
         <w:rPr>
           <w:rFonts w:ascii="Tahoma" w:hAnsi="Tahoma"/>
         </w:rPr>
-        <w:t xml:space="preserve">º </w:t>
-      </w:r>
-      <w:r>
-        <w:t>4</w:t>
-      </w:r>
-      <w:r>
-        <w:t>7224</w:t>
-      </w:r>
-      <w:r>
-        <w:t>, e-mail:</w:t>
+        <w:t>º</w:t>
+      </w:r>
+      <w:proofErr w:type="gramEnd"/>
+      <w:r>
+        <w:rPr>
+          <w:rFonts w:ascii="Tahoma" w:hAnsi="Tahoma"/>
+        </w:rPr>
+        <w:t xml:space="preserve"> </w:t>
+      </w:r>
+      <w:r>
+        <w:t>47224, e-mail:</w:t>
       </w:r>
       <w:r>
         <w:rPr>
@@ -195,7 +341,11 @@
         <w:jc w:val="center"/>
       </w:pPr>
       <w:r>
-        <w:t>Daniel Caseiro, n.</w:t>
+        <w:t xml:space="preserve">Daniel Caseiro, </w:t>
+      </w:r>
+      <w:proofErr w:type="gramStart"/>
+      <w:r>
+        <w:t>n.</w:t>
       </w:r>
       <w:r>
         <w:rPr>
@@ -203,6 +353,7 @@
         </w:rPr>
         <w:t>º</w:t>
       </w:r>
+      <w:proofErr w:type="gramEnd"/>
       <w:r>
         <w:t xml:space="preserve"> 46052, e-mail: </w:t>
       </w:r>
@@ -233,7 +384,14 @@
         <w:rPr>
           <w:rFonts w:asciiTheme="minorHAnsi" w:hAnsiTheme="minorHAnsi" w:cstheme="minorHAnsi"/>
         </w:rPr>
-        <w:t>Diogo Santos, n.</w:t>
+        <w:t xml:space="preserve">Diogo Santos, </w:t>
+      </w:r>
+      <w:proofErr w:type="gramStart"/>
+      <w:r>
+        <w:rPr>
+          <w:rFonts w:asciiTheme="minorHAnsi" w:hAnsiTheme="minorHAnsi" w:cstheme="minorHAnsi"/>
+        </w:rPr>
+        <w:t>n.</w:t>
       </w:r>
       <w:r>
         <w:rPr>
@@ -241,6 +399,7 @@
         </w:rPr>
         <w:t>º</w:t>
       </w:r>
+      <w:proofErr w:type="gramEnd"/>
       <w:r>
         <w:rPr>
           <w:rFonts w:asciiTheme="minorHAnsi" w:hAnsiTheme="minorHAnsi" w:cstheme="minorHAnsi"/>
@@ -283,10 +442,7 @@
         <w:jc w:val="center"/>
       </w:pPr>
       <w:r>
-        <w:t>Supervisor</w:t>
-      </w:r>
-      <w:r>
-        <w:t>:</w:t>
+        <w:t>Supervisor:</w:t>
       </w:r>
       <w:r>
         <w:rPr>
@@ -336,13 +492,7 @@
         <w:t>28</w:t>
       </w:r>
       <w:r>
-        <w:t xml:space="preserve"> </w:t>
-      </w:r>
-      <w:r>
-        <w:t>of February of</w:t>
-      </w:r>
-      <w:r>
-        <w:t xml:space="preserve"> </w:t>
+        <w:t xml:space="preserve"> of February of </w:t>
       </w:r>
       <w:r>
         <w:t>2024</w:t>
@@ -382,197 +532,7 @@
         <w:jc w:val="both"/>
       </w:pPr>
       <w:r>
-        <w:t>This project aims to provide users with a web platform that facilitates the sharing of educational knowledge and resources among users.</w:t>
-      </w:r>
-      <w:r>
-        <w:rPr>
-          <w:spacing w:val="40"/>
-        </w:rPr>
-        <w:t xml:space="preserve"> </w:t>
-      </w:r>
-      <w:r>
-        <w:t>The platform will feature a user rating system that rewards high- quality</w:t>
-      </w:r>
-      <w:r>
-        <w:rPr>
-          <w:spacing w:val="40"/>
-        </w:rPr>
-        <w:t xml:space="preserve"> </w:t>
-      </w:r>
-      <w:r>
-        <w:t>content</w:t>
-      </w:r>
-      <w:r>
-        <w:rPr>
-          <w:spacing w:val="40"/>
-        </w:rPr>
-        <w:t xml:space="preserve"> </w:t>
-      </w:r>
-      <w:r>
-        <w:t>encouraging</w:t>
-      </w:r>
-      <w:r>
-        <w:rPr>
-          <w:spacing w:val="40"/>
-        </w:rPr>
-        <w:t xml:space="preserve"> </w:t>
-      </w:r>
-      <w:r>
-        <w:t>users</w:t>
-      </w:r>
-      <w:r>
-        <w:rPr>
-          <w:spacing w:val="40"/>
-        </w:rPr>
-        <w:t xml:space="preserve"> </w:t>
-      </w:r>
-      <w:r>
-        <w:t>to</w:t>
-      </w:r>
-      <w:r>
-        <w:rPr>
-          <w:spacing w:val="40"/>
-        </w:rPr>
-        <w:t xml:space="preserve"> </w:t>
-      </w:r>
-      <w:r>
-        <w:t>share</w:t>
-      </w:r>
-      <w:r>
-        <w:rPr>
-          <w:spacing w:val="40"/>
-        </w:rPr>
-        <w:t xml:space="preserve"> </w:t>
-      </w:r>
-      <w:r>
-        <w:t>valuable</w:t>
-      </w:r>
-      <w:r>
-        <w:rPr>
-          <w:spacing w:val="40"/>
-        </w:rPr>
-        <w:t xml:space="preserve"> </w:t>
-      </w:r>
-      <w:r>
-        <w:t>insights.</w:t>
-      </w:r>
-      <w:r>
-        <w:rPr>
-          <w:spacing w:val="80"/>
-          <w:w w:val="150"/>
-        </w:rPr>
-        <w:t xml:space="preserve"> </w:t>
-      </w:r>
-      <w:r>
-        <w:t>Additionally,</w:t>
-      </w:r>
-      <w:r>
-        <w:rPr>
-          <w:spacing w:val="40"/>
-        </w:rPr>
-        <w:t xml:space="preserve"> </w:t>
-      </w:r>
-      <w:r>
-        <w:t>the</w:t>
-      </w:r>
-      <w:r>
-        <w:rPr>
-          <w:spacing w:val="40"/>
-        </w:rPr>
-        <w:t xml:space="preserve"> </w:t>
-      </w:r>
-      <w:r>
-        <w:t>platform</w:t>
-      </w:r>
-      <w:r>
-        <w:rPr>
-          <w:spacing w:val="40"/>
-        </w:rPr>
-        <w:t xml:space="preserve"> </w:t>
-      </w:r>
-      <w:r>
-        <w:t>will</w:t>
-      </w:r>
-      <w:r>
-        <w:rPr>
-          <w:spacing w:val="40"/>
-        </w:rPr>
-        <w:t xml:space="preserve"> </w:t>
-      </w:r>
-      <w:r>
-        <w:t>provide better</w:t>
-      </w:r>
-      <w:r>
-        <w:rPr>
-          <w:spacing w:val="40"/>
-        </w:rPr>
-        <w:t xml:space="preserve"> </w:t>
-      </w:r>
-      <w:r>
-        <w:t>content</w:t>
-      </w:r>
-      <w:r>
-        <w:rPr>
-          <w:spacing w:val="40"/>
-        </w:rPr>
-        <w:t xml:space="preserve"> </w:t>
-      </w:r>
-      <w:r>
-        <w:t>recommendations</w:t>
-      </w:r>
-      <w:r>
-        <w:rPr>
-          <w:spacing w:val="40"/>
-        </w:rPr>
-        <w:t xml:space="preserve"> </w:t>
-      </w:r>
-      <w:r>
-        <w:t>by</w:t>
-      </w:r>
-      <w:r>
-        <w:rPr>
-          <w:spacing w:val="40"/>
-        </w:rPr>
-        <w:t xml:space="preserve"> </w:t>
-      </w:r>
-      <w:r>
-        <w:t>taking</w:t>
-      </w:r>
-      <w:r>
-        <w:rPr>
-          <w:spacing w:val="40"/>
-        </w:rPr>
-        <w:t xml:space="preserve"> </w:t>
-      </w:r>
-      <w:r>
-        <w:t>into</w:t>
-      </w:r>
-      <w:r>
-        <w:rPr>
-          <w:spacing w:val="40"/>
-        </w:rPr>
-        <w:t xml:space="preserve"> </w:t>
-      </w:r>
-      <w:r>
-        <w:t>account</w:t>
-      </w:r>
-      <w:r>
-        <w:rPr>
-          <w:spacing w:val="40"/>
-        </w:rPr>
-        <w:t xml:space="preserve"> </w:t>
-      </w:r>
-      <w:r>
-        <w:t>user</w:t>
-      </w:r>
-      <w:r>
-        <w:rPr>
-          <w:spacing w:val="40"/>
-        </w:rPr>
-        <w:t xml:space="preserve"> </w:t>
-      </w:r>
-      <w:r>
-        <w:t>interests.</w:t>
+        <w:t>This project aims to provide users with a comprehensive web service for comparing supermarket prices, promotions, and product insights. Our platform includes a rating system, advanced filters, and a price and promotion tracking feature, empowering users to make informed purchasing decisions.</w:t>
       </w:r>
     </w:p>
     <w:p>
@@ -995,11 +955,7 @@
         <w:t xml:space="preserve"> fulfill the cart.</w:t>
       </w:r>
       <w:r>
-        <w:t xml:space="preserve"> They can also generate the lower total </w:t>
-      </w:r>
-      <w:r>
-        <w:lastRenderedPageBreak/>
-        <w:t>pri</w:t>
+        <w:t xml:space="preserve"> They can also generate the lower total pri</w:t>
       </w:r>
       <w:r>
         <w:t xml:space="preserve">ce of a </w:t>
@@ -1010,127 +966,6 @@
       <w:r>
         <w:t>.</w:t>
       </w:r>
-    </w:p>
-    <w:p>
-      <w:pPr>
-        <w:tabs>
-          <w:tab w:val="left" w:pos="643"/>
-          <w:tab w:val="left" w:pos="645"/>
-        </w:tabs>
-        <w:spacing w:before="134" w:line="242" w:lineRule="auto"/>
-        <w:ind w:right="115"/>
-        <w:jc w:val="both"/>
-      </w:pPr>
-    </w:p>
-    <w:p>
-      <w:pPr>
-        <w:tabs>
-          <w:tab w:val="left" w:pos="643"/>
-          <w:tab w:val="left" w:pos="645"/>
-        </w:tabs>
-        <w:spacing w:before="134" w:line="242" w:lineRule="auto"/>
-        <w:ind w:right="115"/>
-        <w:jc w:val="both"/>
-      </w:pPr>
-    </w:p>
-    <w:p>
-      <w:pPr>
-        <w:tabs>
-          <w:tab w:val="left" w:pos="643"/>
-          <w:tab w:val="left" w:pos="645"/>
-        </w:tabs>
-        <w:spacing w:before="134" w:line="242" w:lineRule="auto"/>
-        <w:ind w:right="115"/>
-        <w:jc w:val="both"/>
-      </w:pPr>
-    </w:p>
-    <w:p>
-      <w:pPr>
-        <w:tabs>
-          <w:tab w:val="left" w:pos="643"/>
-          <w:tab w:val="left" w:pos="645"/>
-        </w:tabs>
-        <w:spacing w:before="134" w:line="242" w:lineRule="auto"/>
-        <w:ind w:right="115"/>
-        <w:jc w:val="both"/>
-      </w:pPr>
-    </w:p>
-    <w:p>
-      <w:pPr>
-        <w:tabs>
-          <w:tab w:val="left" w:pos="643"/>
-          <w:tab w:val="left" w:pos="645"/>
-        </w:tabs>
-        <w:spacing w:before="134" w:line="242" w:lineRule="auto"/>
-        <w:ind w:right="115"/>
-        <w:jc w:val="both"/>
-      </w:pPr>
-    </w:p>
-    <w:p>
-      <w:pPr>
-        <w:tabs>
-          <w:tab w:val="left" w:pos="643"/>
-          <w:tab w:val="left" w:pos="645"/>
-        </w:tabs>
-        <w:spacing w:before="134" w:line="242" w:lineRule="auto"/>
-        <w:ind w:right="115"/>
-        <w:jc w:val="both"/>
-      </w:pPr>
-    </w:p>
-    <w:p>
-      <w:pPr>
-        <w:tabs>
-          <w:tab w:val="left" w:pos="643"/>
-          <w:tab w:val="left" w:pos="645"/>
-        </w:tabs>
-        <w:spacing w:before="134" w:line="242" w:lineRule="auto"/>
-        <w:ind w:right="115"/>
-        <w:jc w:val="both"/>
-      </w:pPr>
-    </w:p>
-    <w:p>
-      <w:pPr>
-        <w:tabs>
-          <w:tab w:val="left" w:pos="643"/>
-          <w:tab w:val="left" w:pos="645"/>
-        </w:tabs>
-        <w:spacing w:before="134" w:line="242" w:lineRule="auto"/>
-        <w:ind w:right="115"/>
-        <w:jc w:val="both"/>
-      </w:pPr>
-    </w:p>
-    <w:p>
-      <w:pPr>
-        <w:tabs>
-          <w:tab w:val="left" w:pos="643"/>
-          <w:tab w:val="left" w:pos="645"/>
-        </w:tabs>
-        <w:spacing w:before="134" w:line="242" w:lineRule="auto"/>
-        <w:ind w:right="115"/>
-        <w:jc w:val="both"/>
-      </w:pPr>
-    </w:p>
-    <w:p>
-      <w:pPr>
-        <w:tabs>
-          <w:tab w:val="left" w:pos="643"/>
-          <w:tab w:val="left" w:pos="645"/>
-        </w:tabs>
-        <w:spacing w:before="134" w:line="242" w:lineRule="auto"/>
-        <w:ind w:right="115"/>
-        <w:jc w:val="both"/>
-      </w:pPr>
-    </w:p>
-    <w:p>
-      <w:pPr>
-        <w:tabs>
-          <w:tab w:val="left" w:pos="643"/>
-          <w:tab w:val="left" w:pos="645"/>
-        </w:tabs>
-        <w:spacing w:before="134" w:line="242" w:lineRule="auto"/>
-        <w:ind w:right="115"/>
-        <w:jc w:val="both"/>
-      </w:pPr>
     </w:p>
     <w:p>
       <w:pPr>
@@ -1173,6 +1008,63 @@
           <w:w w:val="120"/>
         </w:rPr>
         <w:t>Requirements</w:t>
+      </w:r>
+    </w:p>
+    <w:p>
+      <w:pPr>
+        <w:pStyle w:val="PargrafodaLista"/>
+        <w:numPr>
+          <w:ilvl w:val="2"/>
+          <w:numId w:val="3"/>
+        </w:numPr>
+        <w:tabs>
+          <w:tab w:val="left" w:pos="643"/>
+          <w:tab w:val="left" w:pos="645"/>
+        </w:tabs>
+        <w:spacing w:before="134" w:line="242" w:lineRule="auto"/>
+        <w:ind w:right="115"/>
+        <w:jc w:val="both"/>
+      </w:pPr>
+      <w:r>
+        <w:t>Software testing to increase our confidence in the system’s security and features. It should also allow us to move faster without fear of breaking the previous working code.</w:t>
+      </w:r>
+    </w:p>
+    <w:p>
+      <w:pPr>
+        <w:pStyle w:val="PargrafodaLista"/>
+        <w:numPr>
+          <w:ilvl w:val="2"/>
+          <w:numId w:val="3"/>
+        </w:numPr>
+        <w:tabs>
+          <w:tab w:val="left" w:pos="643"/>
+          <w:tab w:val="left" w:pos="645"/>
+        </w:tabs>
+        <w:spacing w:before="134" w:line="242" w:lineRule="auto"/>
+        <w:ind w:right="115"/>
+        <w:jc w:val="both"/>
+      </w:pPr>
+      <w:r>
+        <w:t>Overall good software practices that should allow the system to grow in complexity more easily.</w:t>
+      </w:r>
+    </w:p>
+    <w:p>
+      <w:pPr>
+        <w:pStyle w:val="PargrafodaLista"/>
+        <w:numPr>
+          <w:ilvl w:val="2"/>
+          <w:numId w:val="3"/>
+        </w:numPr>
+        <w:tabs>
+          <w:tab w:val="left" w:pos="643"/>
+          <w:tab w:val="left" w:pos="645"/>
+        </w:tabs>
+        <w:spacing w:before="134" w:line="242" w:lineRule="auto"/>
+        <w:ind w:right="115"/>
+        <w:jc w:val="both"/>
+      </w:pPr>
+      <w:r>
+        <w:t>Deploying the application components and making them available to the public.</w:t>
       </w:r>
     </w:p>
     <w:p>
@@ -1293,33 +1185,199 @@
         <w:rPr>
           <w:w w:val="105"/>
         </w:rPr>
-        <w:t>We plan to use a framework like SvelteKit [1] or NextJS [2] to serve application data and web pages. Both these frameworks run on top of the NodeJS [3] runtime allowing us to build a Web API on top of it as well.</w:t>
-      </w:r>
-      <w:r>
-        <w:rPr>
-          <w:spacing w:val="38"/>
-          <w:w w:val="105"/>
-        </w:rPr>
-        <w:t xml:space="preserve"> </w:t>
-      </w:r>
-      <w:r>
-        <w:rPr>
-          <w:w w:val="105"/>
-        </w:rPr>
-        <w:t>The programming language will be Typescript [4].</w:t>
-      </w:r>
-      <w:r>
-        <w:rPr>
-          <w:spacing w:val="38"/>
-          <w:w w:val="105"/>
-        </w:rPr>
-        <w:t xml:space="preserve"> </w:t>
-      </w:r>
-      <w:r>
-        <w:rPr>
-          <w:w w:val="105"/>
-        </w:rPr>
-        <w:t>For storing user-submitted text files, images, PDF documents and quizzes we plan on using Google Cloud Storage [5]. The database we might use to persistently store application data is PostgreSQL [6].</w:t>
+        <w:t xml:space="preserve">We plan to use </w:t>
+      </w:r>
+      <w:r>
+        <w:rPr>
+          <w:w w:val="105"/>
+        </w:rPr>
+        <w:t xml:space="preserve">C# </w:t>
+      </w:r>
+      <w:r>
+        <w:rPr>
+          <w:w w:val="105"/>
+        </w:rPr>
+        <w:t xml:space="preserve">[1] </w:t>
+      </w:r>
+      <w:r>
+        <w:rPr>
+          <w:w w:val="105"/>
+        </w:rPr>
+        <w:t>alongside it’s Entity</w:t>
+      </w:r>
+      <w:r>
+        <w:rPr>
+          <w:w w:val="105"/>
+        </w:rPr>
+        <w:t xml:space="preserve"> [2]</w:t>
+      </w:r>
+      <w:r>
+        <w:rPr>
+          <w:w w:val="105"/>
+        </w:rPr>
+        <w:t xml:space="preserve"> and MVC</w:t>
+      </w:r>
+      <w:r>
+        <w:rPr>
+          <w:w w:val="105"/>
+        </w:rPr>
+        <w:t xml:space="preserve"> framework</w:t>
+      </w:r>
+      <w:r>
+        <w:rPr>
+          <w:w w:val="105"/>
+        </w:rPr>
+        <w:t xml:space="preserve"> [3]</w:t>
+      </w:r>
+      <w:r>
+        <w:rPr>
+          <w:w w:val="105"/>
+        </w:rPr>
+        <w:t xml:space="preserve"> to serve application </w:t>
+      </w:r>
+      <w:r>
+        <w:rPr>
+          <w:w w:val="105"/>
+        </w:rPr>
+        <w:t>backend service</w:t>
+      </w:r>
+      <w:r>
+        <w:rPr>
+          <w:w w:val="105"/>
+        </w:rPr>
+        <w:t xml:space="preserve">. </w:t>
+      </w:r>
+      <w:r>
+        <w:rPr>
+          <w:w w:val="105"/>
+        </w:rPr>
+        <w:t>The database we will use a persistently store application like PostgresSQL</w:t>
+      </w:r>
+      <w:r>
+        <w:rPr>
+          <w:w w:val="105"/>
+        </w:rPr>
+        <w:t xml:space="preserve"> [4]</w:t>
+      </w:r>
+      <w:r>
+        <w:rPr>
+          <w:w w:val="105"/>
+        </w:rPr>
+        <w:t>. The web application we will use Html</w:t>
+      </w:r>
+      <w:r>
+        <w:rPr>
+          <w:w w:val="105"/>
+        </w:rPr>
+        <w:t xml:space="preserve"> [5]</w:t>
+      </w:r>
+      <w:r>
+        <w:rPr>
+          <w:w w:val="105"/>
+        </w:rPr>
+        <w:t xml:space="preserve"> and </w:t>
+      </w:r>
+      <w:r>
+        <w:rPr>
+          <w:w w:val="105"/>
+        </w:rPr>
+        <w:t>T</w:t>
+      </w:r>
+      <w:r>
+        <w:rPr>
+          <w:w w:val="105"/>
+        </w:rPr>
+        <w:t>ype</w:t>
+      </w:r>
+      <w:r>
+        <w:rPr>
+          <w:w w:val="105"/>
+        </w:rPr>
+        <w:t>S</w:t>
+      </w:r>
+      <w:r>
+        <w:rPr>
+          <w:w w:val="105"/>
+        </w:rPr>
+        <w:t>cript</w:t>
+      </w:r>
+      <w:r>
+        <w:rPr>
+          <w:w w:val="105"/>
+        </w:rPr>
+        <w:t xml:space="preserve"> [6]</w:t>
+      </w:r>
+      <w:r>
+        <w:rPr>
+          <w:w w:val="105"/>
+        </w:rPr>
+        <w:t xml:space="preserve"> for web pages, as well NextJS </w:t>
+      </w:r>
+      <w:r>
+        <w:rPr>
+          <w:w w:val="105"/>
+        </w:rPr>
+        <w:t>[7]</w:t>
+      </w:r>
+      <w:r>
+        <w:rPr>
+          <w:w w:val="105"/>
+        </w:rPr>
+        <w:t xml:space="preserve"> </w:t>
+      </w:r>
+      <w:r>
+        <w:rPr>
+          <w:w w:val="105"/>
+        </w:rPr>
+        <w:t xml:space="preserve">(typescript framework for frontend development). </w:t>
+      </w:r>
+      <w:r>
+        <w:rPr>
+          <w:w w:val="105"/>
+        </w:rPr>
+        <w:t xml:space="preserve">If we can develop a </w:t>
+      </w:r>
+      <w:r>
+        <w:rPr>
+          <w:w w:val="105"/>
+        </w:rPr>
+        <w:t>mobile application</w:t>
+      </w:r>
+      <w:r>
+        <w:rPr>
+          <w:w w:val="105"/>
+        </w:rPr>
+        <w:t>, it</w:t>
+      </w:r>
+      <w:r>
+        <w:rPr>
+          <w:w w:val="105"/>
+        </w:rPr>
+        <w:t xml:space="preserve"> will be </w:t>
+      </w:r>
+      <w:r>
+        <w:rPr>
+          <w:w w:val="105"/>
+        </w:rPr>
+        <w:t>developed</w:t>
+      </w:r>
+      <w:r>
+        <w:rPr>
+          <w:w w:val="105"/>
+        </w:rPr>
+        <w:t xml:space="preserve"> in Jetpack Compose</w:t>
+      </w:r>
+      <w:r>
+        <w:rPr>
+          <w:w w:val="105"/>
+        </w:rPr>
+        <w:t xml:space="preserve"> [8]</w:t>
+      </w:r>
+      <w:r>
+        <w:rPr>
+          <w:w w:val="105"/>
+        </w:rPr>
+        <w:t>.</w:t>
       </w:r>
     </w:p>
     <w:p>
@@ -1351,314 +1409,117 @@
     <w:p>
       <w:pPr>
         <w:pStyle w:val="Corpodetexto"/>
-        <w:spacing w:before="270"/>
-        <w:ind w:left="439"/>
-      </w:pPr>
-      <w:r>
-        <w:t>Some</w:t>
-      </w:r>
-      <w:r>
-        <w:rPr>
-          <w:spacing w:val="33"/>
-        </w:rPr>
-        <w:t xml:space="preserve"> </w:t>
-      </w:r>
-      <w:r>
-        <w:t>factors</w:t>
-      </w:r>
-      <w:r>
-        <w:rPr>
-          <w:spacing w:val="34"/>
-        </w:rPr>
-        <w:t xml:space="preserve"> </w:t>
-      </w:r>
-      <w:r>
-        <w:t>that</w:t>
-      </w:r>
-      <w:r>
-        <w:rPr>
-          <w:spacing w:val="34"/>
-        </w:rPr>
-        <w:t xml:space="preserve"> </w:t>
-      </w:r>
-      <w:r>
-        <w:t>might</w:t>
-      </w:r>
-      <w:r>
-        <w:rPr>
-          <w:spacing w:val="33"/>
-        </w:rPr>
-        <w:t xml:space="preserve"> </w:t>
-      </w:r>
-      <w:r>
-        <w:t>influence</w:t>
-      </w:r>
-      <w:r>
-        <w:rPr>
-          <w:spacing w:val="34"/>
-        </w:rPr>
-        <w:t xml:space="preserve"> </w:t>
-      </w:r>
-      <w:r>
-        <w:t>our</w:t>
-      </w:r>
-      <w:r>
-        <w:rPr>
-          <w:spacing w:val="34"/>
-        </w:rPr>
-        <w:t xml:space="preserve"> </w:t>
-      </w:r>
-      <w:r>
-        <w:t>speed</w:t>
-      </w:r>
-      <w:r>
-        <w:rPr>
-          <w:spacing w:val="33"/>
-        </w:rPr>
-        <w:t xml:space="preserve"> </w:t>
-      </w:r>
-      <w:r>
-        <w:t>on</w:t>
-      </w:r>
-      <w:r>
-        <w:rPr>
-          <w:spacing w:val="34"/>
-        </w:rPr>
-        <w:t xml:space="preserve"> </w:t>
-      </w:r>
-      <w:r>
-        <w:t>the</w:t>
-      </w:r>
-      <w:r>
-        <w:rPr>
-          <w:spacing w:val="34"/>
-        </w:rPr>
-        <w:t xml:space="preserve"> </w:t>
-      </w:r>
-      <w:r>
-        <w:t>project</w:t>
-      </w:r>
-      <w:r>
-        <w:rPr>
-          <w:spacing w:val="33"/>
-        </w:rPr>
-        <w:t xml:space="preserve"> </w:t>
-      </w:r>
-      <w:r>
-        <w:t>development</w:t>
-      </w:r>
-      <w:r>
-        <w:rPr>
-          <w:spacing w:val="34"/>
-        </w:rPr>
-        <w:t xml:space="preserve"> </w:t>
-      </w:r>
-      <w:r>
-        <w:rPr>
-          <w:spacing w:val="-4"/>
-        </w:rPr>
-        <w:t>are:</w:t>
-      </w:r>
-    </w:p>
-    <w:p>
-      <w:pPr>
-        <w:pStyle w:val="PargrafodaLista"/>
-        <w:numPr>
-          <w:ilvl w:val="0"/>
-          <w:numId w:val="2"/>
-        </w:numPr>
+        <w:jc w:val="both"/>
+      </w:pPr>
+    </w:p>
+    <w:p>
+      <w:pPr>
+        <w:pStyle w:val="Corpodetexto"/>
+        <w:jc w:val="both"/>
+      </w:pPr>
+      <w:r>
+        <w:t xml:space="preserve">Developing the backend service can take longer than usual thanks to our inexperience with </w:t>
+      </w:r>
+      <w:r>
+        <w:t>C#</w:t>
+      </w:r>
+      <w:r>
+        <w:t xml:space="preserve"> programing language as well its </w:t>
+      </w:r>
+      <w:r>
+        <w:t>frameworks (</w:t>
+      </w:r>
+      <w:r>
+        <w:t>Entity</w:t>
+      </w:r>
+      <w:r>
+        <w:t xml:space="preserve"> framewo</w:t>
+      </w:r>
+      <w:r>
+        <w:t>rk</w:t>
+      </w:r>
+      <w:r>
+        <w:t xml:space="preserve"> </w:t>
+      </w:r>
+      <w:r>
+        <w:t>and</w:t>
+      </w:r>
+      <w:r>
+        <w:t xml:space="preserve"> MVC framework</w:t>
+      </w:r>
+      <w:r>
+        <w:t>)</w:t>
+      </w:r>
+      <w:r>
+        <w:t xml:space="preserve"> </w:t>
+      </w:r>
+      <w:r>
+        <w:t xml:space="preserve">and </w:t>
+      </w:r>
+      <w:r>
+        <w:t xml:space="preserve">the same can happen with in the frontend when experimenting with the NextJS </w:t>
+      </w:r>
+      <w:r>
+        <w:t>framework.</w:t>
+      </w:r>
+    </w:p>
+    <w:p>
+      <w:pPr>
+        <w:pStyle w:val="Corpodetexto"/>
+        <w:jc w:val="both"/>
+      </w:pPr>
+    </w:p>
+    <w:p>
+      <w:pPr>
+        <w:pStyle w:val="Corpodetexto"/>
+        <w:jc w:val="both"/>
+      </w:pPr>
+    </w:p>
+    <w:p>
+      <w:pPr>
+        <w:pStyle w:val="Corpodetexto"/>
+        <w:jc w:val="both"/>
+      </w:pPr>
+    </w:p>
+    <w:p>
+      <w:pPr>
+        <w:pStyle w:val="Corpodetexto"/>
+        <w:jc w:val="both"/>
+      </w:pPr>
+    </w:p>
+    <w:p>
+      <w:pPr>
+        <w:pStyle w:val="Corpodetexto"/>
+        <w:jc w:val="both"/>
+      </w:pPr>
+    </w:p>
+    <w:p>
+      <w:pPr>
+        <w:pStyle w:val="Corpodetexto"/>
+        <w:jc w:val="both"/>
+      </w:pPr>
+    </w:p>
+    <w:p>
+      <w:pPr>
+        <w:pStyle w:val="Corpodetexto"/>
+        <w:jc w:val="both"/>
+      </w:pPr>
+    </w:p>
+    <w:p>
+      <w:pPr>
+        <w:pStyle w:val="Corpodetexto"/>
+        <w:jc w:val="both"/>
+      </w:pPr>
+    </w:p>
+    <w:p>
+      <w:pPr>
         <w:tabs>
           <w:tab w:val="left" w:pos="643"/>
           <w:tab w:val="left" w:pos="645"/>
         </w:tabs>
         <w:spacing w:before="139" w:line="242" w:lineRule="auto"/>
-        <w:ind w:right="118"/>
+        <w:ind w:left="427" w:right="118"/>
         <w:jc w:val="both"/>
-      </w:pPr>
-      <w:r>
-        <w:rPr>
-          <w:w w:val="105"/>
-        </w:rPr>
-        <w:t>Google Cloud Platform and SvelteKit/NextJS are technologies that we will have to spend some</w:t>
-      </w:r>
-      <w:r>
-        <w:rPr>
-          <w:spacing w:val="80"/>
-          <w:w w:val="105"/>
-        </w:rPr>
-        <w:t xml:space="preserve"> </w:t>
-      </w:r>
-      <w:r>
-        <w:rPr>
-          <w:w w:val="105"/>
-        </w:rPr>
-        <w:t>time exploring.</w:t>
-      </w:r>
-    </w:p>
-    <w:p>
-      <w:pPr>
-        <w:pStyle w:val="PargrafodaLista"/>
-        <w:numPr>
-          <w:ilvl w:val="0"/>
-          <w:numId w:val="2"/>
-        </w:numPr>
-        <w:tabs>
-          <w:tab w:val="left" w:pos="643"/>
-          <w:tab w:val="left" w:pos="645"/>
-        </w:tabs>
-        <w:spacing w:before="63" w:line="242" w:lineRule="auto"/>
-        <w:ind w:right="117"/>
-        <w:jc w:val="both"/>
-      </w:pPr>
-      <w:r>
-        <w:t>We would like to attempt to improve the feed recommendations, showing users posts that are more likely</w:t>
-      </w:r>
-      <w:r>
-        <w:rPr>
-          <w:spacing w:val="40"/>
-        </w:rPr>
-        <w:t xml:space="preserve"> </w:t>
-      </w:r>
-      <w:r>
-        <w:t>to</w:t>
-      </w:r>
-      <w:r>
-        <w:rPr>
-          <w:spacing w:val="40"/>
-        </w:rPr>
-        <w:t xml:space="preserve"> </w:t>
-      </w:r>
-      <w:r>
-        <w:t>be</w:t>
-      </w:r>
-      <w:r>
-        <w:rPr>
-          <w:spacing w:val="40"/>
-        </w:rPr>
-        <w:t xml:space="preserve"> </w:t>
-      </w:r>
-      <w:r>
-        <w:t>of</w:t>
-      </w:r>
-      <w:r>
-        <w:rPr>
-          <w:spacing w:val="40"/>
-        </w:rPr>
-        <w:t xml:space="preserve"> </w:t>
-      </w:r>
-      <w:r>
-        <w:t>their</w:t>
-      </w:r>
-      <w:r>
-        <w:rPr>
-          <w:spacing w:val="40"/>
-        </w:rPr>
-        <w:t xml:space="preserve"> </w:t>
-      </w:r>
-      <w:r>
-        <w:t>interest.</w:t>
-      </w:r>
-      <w:r>
-        <w:rPr>
-          <w:spacing w:val="76"/>
-        </w:rPr>
-        <w:t xml:space="preserve"> </w:t>
-      </w:r>
-      <w:r>
-        <w:t>This</w:t>
-      </w:r>
-      <w:r>
-        <w:rPr>
-          <w:spacing w:val="40"/>
-        </w:rPr>
-        <w:t xml:space="preserve"> </w:t>
-      </w:r>
-      <w:r>
-        <w:t>is</w:t>
-      </w:r>
-      <w:r>
-        <w:rPr>
-          <w:spacing w:val="40"/>
-        </w:rPr>
-        <w:t xml:space="preserve"> </w:t>
-      </w:r>
-      <w:r>
-        <w:t>an</w:t>
-      </w:r>
-      <w:r>
-        <w:rPr>
-          <w:spacing w:val="40"/>
-        </w:rPr>
-        <w:t xml:space="preserve"> </w:t>
-      </w:r>
-      <w:r>
-        <w:t>area</w:t>
-      </w:r>
-      <w:r>
-        <w:rPr>
-          <w:spacing w:val="40"/>
-        </w:rPr>
-        <w:t xml:space="preserve"> </w:t>
-      </w:r>
-      <w:r>
-        <w:t>in</w:t>
-      </w:r>
-      <w:r>
-        <w:rPr>
-          <w:spacing w:val="40"/>
-        </w:rPr>
-        <w:t xml:space="preserve"> </w:t>
-      </w:r>
-      <w:r>
-        <w:t>which</w:t>
-      </w:r>
-      <w:r>
-        <w:rPr>
-          <w:spacing w:val="40"/>
-        </w:rPr>
-        <w:t xml:space="preserve"> </w:t>
-      </w:r>
-      <w:r>
-        <w:t>we</w:t>
-      </w:r>
-      <w:r>
-        <w:rPr>
-          <w:spacing w:val="40"/>
-        </w:rPr>
-        <w:t xml:space="preserve"> </w:t>
-      </w:r>
-      <w:r>
-        <w:t>have</w:t>
-      </w:r>
-      <w:r>
-        <w:rPr>
-          <w:spacing w:val="40"/>
-        </w:rPr>
-        <w:t xml:space="preserve"> </w:t>
-      </w:r>
-      <w:r>
-        <w:t>no</w:t>
-      </w:r>
-      <w:r>
-        <w:rPr>
-          <w:spacing w:val="40"/>
-        </w:rPr>
-        <w:t xml:space="preserve"> </w:t>
-      </w:r>
-      <w:r>
-        <w:t>experience.</w:t>
-      </w:r>
-    </w:p>
-    <w:p>
-      <w:pPr>
-        <w:spacing w:line="242" w:lineRule="auto"/>
-        <w:jc w:val="both"/>
-        <w:sectPr>
-          <w:footerReference w:type="default" r:id="rId12"/>
-          <w:pgSz w:w="11910" w:h="16840"/>
-          <w:pgMar w:top="940" w:right="900" w:bottom="580" w:left="920" w:header="0" w:footer="386" w:gutter="0"/>
-          <w:cols w:space="720"/>
-        </w:sectPr>
       </w:pPr>
     </w:p>
     <w:p>
@@ -1674,7 +1535,6 @@
           <w:noProof/>
           <w:sz w:val="20"/>
         </w:rPr>
-        <w:lastRenderedPageBreak/>
         <w:drawing>
           <wp:inline distT="0" distB="0" distL="0" distR="0" wp14:anchorId="7A65CB8E" wp14:editId="2E3F00CC">
             <wp:extent cx="6209347" cy="2725864"/>
@@ -1691,7 +1551,7 @@
                     <pic:cNvPicPr/>
                   </pic:nvPicPr>
                   <pic:blipFill>
-                    <a:blip r:embed="rId13" cstate="print"/>
+                    <a:blip r:embed="rId12" cstate="print"/>
                     <a:stretch>
                       <a:fillRect/>
                     </a:stretch>
@@ -1719,12 +1579,14 @@
         <w:ind w:right="17"/>
         <w:jc w:val="center"/>
       </w:pPr>
+      <w:proofErr w:type="spellStart"/>
       <w:r>
         <w:rPr>
           <w:w w:val="110"/>
         </w:rPr>
         <w:t>Figura</w:t>
       </w:r>
+      <w:proofErr w:type="spellEnd"/>
       <w:r>
         <w:rPr>
           <w:spacing w:val="20"/>
@@ -1791,23 +1653,6 @@
         </w:rPr>
         <w:t>Plan</w:t>
       </w:r>
-    </w:p>
-    <w:p>
-      <w:pPr>
-        <w:pStyle w:val="Corpodetexto"/>
-        <w:rPr>
-          <w:sz w:val="28"/>
-        </w:rPr>
-      </w:pPr>
-    </w:p>
-    <w:p>
-      <w:pPr>
-        <w:pStyle w:val="Corpodetexto"/>
-        <w:spacing w:before="123"/>
-        <w:rPr>
-          <w:sz w:val="28"/>
-        </w:rPr>
-      </w:pPr>
     </w:p>
     <w:p>
       <w:pPr>
@@ -1820,6 +1665,7 @@
           <w:spacing w:val="11"/>
           <w:w w:val="121"/>
         </w:rPr>
+        <w:lastRenderedPageBreak/>
         <w:t>Refe</w:t>
       </w:r>
       <w:r>
@@ -1831,17 +1677,17 @@
       </w:r>
       <w:r>
         <w:rPr>
+          <w:spacing w:val="3"/>
+          <w:w w:val="121"/>
+        </w:rPr>
+        <w:t>ences</w:t>
+      </w:r>
+      <w:r>
+        <w:rPr>
           <w:spacing w:val="-143"/>
           <w:w w:val="143"/>
         </w:rPr>
         <w:t>ˆ</w:t>
-      </w:r>
-      <w:r>
-        <w:rPr>
-          <w:spacing w:val="11"/>
-          <w:w w:val="115"/>
-        </w:rPr>
-        <w:t>encias</w:t>
       </w:r>
     </w:p>
     <w:p>
@@ -1857,11 +1703,45 @@
         <w:spacing w:before="290"/>
         <w:ind w:left="438" w:hanging="338"/>
       </w:pPr>
-      <w:r>
-        <w:rPr>
-          <w:w w:val="105"/>
-        </w:rPr>
-        <w:t>https://kit.svelte.dev/</w:t>
+      <w:hyperlink r:id="rId13" w:history="1">
+        <w:r>
+          <w:rPr>
+            <w:rStyle w:val="Hiperligao"/>
+            <w:w w:val="105"/>
+          </w:rPr>
+          <w:t>https://learn.microsoft.com/en-us/dotnet/csharp/</w:t>
+        </w:r>
+      </w:hyperlink>
+      <w:r>
+        <w:rPr>
+          <w:w w:val="105"/>
+        </w:rPr>
+        <w:t xml:space="preserve"> </w:t>
+      </w:r>
+      <w:r>
+        <w:rPr>
+          <w:w w:val="105"/>
+        </w:rPr>
+        <w:t>-</w:t>
+      </w:r>
+      <w:r>
+        <w:rPr>
+          <w:spacing w:val="9"/>
+          <w:w w:val="105"/>
+        </w:rPr>
+        <w:t xml:space="preserve"> </w:t>
+      </w:r>
+      <w:r>
+        <w:rPr>
+          <w:w w:val="105"/>
+        </w:rPr>
+        <w:t>C#</w:t>
+      </w:r>
+      <w:r>
+        <w:rPr>
+          <w:w w:val="105"/>
+        </w:rPr>
+        <w:t>,</w:t>
       </w:r>
       <w:r>
         <w:rPr>
@@ -1872,35 +1752,24 @@
       </w:r>
       <w:r>
         <w:rPr>
-          <w:w w:val="105"/>
-        </w:rPr>
-        <w:t>-</w:t>
-      </w:r>
-      <w:r>
-        <w:rPr>
-          <w:spacing w:val="9"/>
-          <w:w w:val="105"/>
-        </w:rPr>
-        <w:t xml:space="preserve"> </w:t>
-      </w:r>
-      <w:r>
-        <w:rPr>
-          <w:w w:val="105"/>
-        </w:rPr>
-        <w:t>sveltekit,</w:t>
-      </w:r>
-      <w:r>
-        <w:rPr>
           <w:spacing w:val="10"/>
           <w:w w:val="105"/>
         </w:rPr>
-        <w:t xml:space="preserve"> </w:t>
-      </w:r>
-      <w:r>
-        <w:rPr>
-          <w:w w:val="105"/>
-        </w:rPr>
-        <w:t>cybernetically</w:t>
+        <w:t xml:space="preserve">a </w:t>
+      </w:r>
+      <w:r>
+        <w:rPr>
+          <w:rFonts w:ascii="Segoe UI" w:hAnsi="Segoe UI" w:cs="Segoe UI"/>
+          <w:color w:val="161616"/>
+          <w:shd w:val="clear" w:color="auto" w:fill="FFFFFF"/>
+        </w:rPr>
+        <w:t>programming language on the .NET platform</w:t>
+      </w:r>
+      <w:r>
+        <w:rPr>
+          <w:w w:val="105"/>
+        </w:rPr>
+        <w:t>,</w:t>
       </w:r>
       <w:r>
         <w:rPr>
@@ -1911,9 +1780,34 @@
       </w:r>
       <w:r>
         <w:rPr>
-          <w:w w:val="105"/>
-        </w:rPr>
-        <w:t>enhanced</w:t>
+          <w:spacing w:val="11"/>
+          <w:w w:val="105"/>
+        </w:rPr>
+        <w:t xml:space="preserve">last </w:t>
+      </w:r>
+      <w:r>
+        <w:rPr>
+          <w:w w:val="105"/>
+        </w:rPr>
+        <w:t>accessed</w:t>
+      </w:r>
+      <w:r>
+        <w:rPr>
+          <w:w w:val="105"/>
+        </w:rPr>
+        <w:t xml:space="preserve"> </w:t>
+      </w:r>
+      <w:r>
+        <w:rPr>
+          <w:w w:val="105"/>
+        </w:rPr>
+        <w:t>on</w:t>
+      </w:r>
+      <w:r>
+        <w:rPr>
+          <w:w w:val="105"/>
+        </w:rPr>
+        <w:t xml:space="preserve"> 29</w:t>
       </w:r>
       <w:r>
         <w:rPr>
@@ -1926,73 +1820,28 @@
         <w:rPr>
           <w:w w:val="105"/>
         </w:rPr>
-        <w:t>web</w:t>
-      </w:r>
-      <w:r>
-        <w:rPr>
-          <w:spacing w:val="10"/>
-          <w:w w:val="105"/>
-        </w:rPr>
-        <w:t xml:space="preserve"> </w:t>
-      </w:r>
-      <w:r>
-        <w:rPr>
-          <w:w w:val="105"/>
-        </w:rPr>
-        <w:t>apps,</w:t>
-      </w:r>
-      <w:r>
-        <w:rPr>
-          <w:spacing w:val="11"/>
-          <w:w w:val="105"/>
-        </w:rPr>
-        <w:t xml:space="preserve"> </w:t>
-      </w:r>
-      <w:r>
-        <w:rPr>
-          <w:w w:val="105"/>
-        </w:rPr>
-        <w:t>accessed</w:t>
-      </w:r>
-      <w:r>
-        <w:rPr>
-          <w:spacing w:val="10"/>
-          <w:w w:val="105"/>
-        </w:rPr>
-        <w:t xml:space="preserve"> </w:t>
-      </w:r>
-      <w:r>
-        <w:rPr>
-          <w:w w:val="105"/>
-        </w:rPr>
-        <w:t>10</w:t>
-      </w:r>
-      <w:r>
-        <w:rPr>
-          <w:spacing w:val="10"/>
-          <w:w w:val="105"/>
-        </w:rPr>
-        <w:t xml:space="preserve"> </w:t>
-      </w:r>
-      <w:r>
-        <w:rPr>
-          <w:w w:val="105"/>
-        </w:rPr>
-        <w:t>march</w:t>
-      </w:r>
-      <w:r>
-        <w:rPr>
-          <w:spacing w:val="10"/>
-          <w:w w:val="105"/>
-        </w:rPr>
-        <w:t xml:space="preserve"> </w:t>
+        <w:t xml:space="preserve">February </w:t>
       </w:r>
       <w:r>
         <w:rPr>
           <w:spacing w:val="-2"/>
           <w:w w:val="105"/>
         </w:rPr>
-        <w:t>2023.</w:t>
+        <w:t>202</w:t>
+      </w:r>
+      <w:r>
+        <w:rPr>
+          <w:spacing w:val="-2"/>
+          <w:w w:val="105"/>
+        </w:rPr>
+        <w:t>4</w:t>
+      </w:r>
+      <w:r>
+        <w:rPr>
+          <w:spacing w:val="-2"/>
+          <w:w w:val="105"/>
+        </w:rPr>
+        <w:t>.</w:t>
       </w:r>
     </w:p>
     <w:p>
@@ -2008,11 +1857,154 @@
         <w:spacing w:before="182"/>
         <w:ind w:left="438" w:hanging="338"/>
       </w:pPr>
-      <w:r>
-        <w:rPr>
-          <w:w w:val="105"/>
-        </w:rPr>
-        <w:t>https://nextjs.org/</w:t>
+      <w:hyperlink r:id="rId14" w:history="1">
+        <w:r>
+          <w:rPr>
+            <w:rStyle w:val="Hiperligao"/>
+            <w:w w:val="105"/>
+          </w:rPr>
+          <w:t>https://learn.microsoft.com/en-us/ef/</w:t>
+        </w:r>
+      </w:hyperlink>
+      <w:r>
+        <w:rPr>
+          <w:w w:val="105"/>
+        </w:rPr>
+        <w:t xml:space="preserve"> </w:t>
+      </w:r>
+      <w:r>
+        <w:rPr>
+          <w:w w:val="105"/>
+        </w:rPr>
+        <w:t>-</w:t>
+      </w:r>
+      <w:r>
+        <w:rPr>
+          <w:w w:val="105"/>
+        </w:rPr>
+        <w:t xml:space="preserve"> C#’s</w:t>
+      </w:r>
+      <w:r>
+        <w:rPr>
+          <w:spacing w:val="9"/>
+          <w:w w:val="105"/>
+        </w:rPr>
+        <w:t xml:space="preserve"> </w:t>
+      </w:r>
+      <w:r>
+        <w:rPr>
+          <w:w w:val="105"/>
+        </w:rPr>
+        <w:t>Entity Framework</w:t>
+      </w:r>
+      <w:r>
+        <w:rPr>
+          <w:w w:val="105"/>
+        </w:rPr>
+        <w:t>,</w:t>
+      </w:r>
+      <w:r>
+        <w:rPr>
+          <w:spacing w:val="9"/>
+          <w:w w:val="105"/>
+        </w:rPr>
+        <w:t xml:space="preserve"> </w:t>
+      </w:r>
+      <w:r>
+        <w:rPr>
+          <w:w w:val="105"/>
+        </w:rPr>
+        <w:t>the</w:t>
+      </w:r>
+      <w:r>
+        <w:rPr>
+          <w:spacing w:val="10"/>
+          <w:w w:val="105"/>
+        </w:rPr>
+        <w:t xml:space="preserve"> </w:t>
+      </w:r>
+      <w:r>
+        <w:rPr>
+          <w:w w:val="105"/>
+        </w:rPr>
+        <w:t>framework</w:t>
+      </w:r>
+      <w:r>
+        <w:rPr>
+          <w:spacing w:val="9"/>
+          <w:w w:val="105"/>
+        </w:rPr>
+        <w:t xml:space="preserve"> </w:t>
+      </w:r>
+      <w:r>
+        <w:rPr>
+          <w:w w:val="105"/>
+        </w:rPr>
+        <w:t xml:space="preserve">for a </w:t>
+      </w:r>
+      <w:r>
+        <w:rPr>
+          <w:w w:val="105"/>
+        </w:rPr>
+        <w:t>high-level</w:t>
+      </w:r>
+      <w:r>
+        <w:rPr>
+          <w:w w:val="105"/>
+        </w:rPr>
+        <w:t xml:space="preserve"> data access</w:t>
+      </w:r>
+      <w:r>
+        <w:rPr>
+          <w:w w:val="105"/>
+        </w:rPr>
+        <w:t>,</w:t>
+      </w:r>
+      <w:r>
+        <w:rPr>
+          <w:w w:val="105"/>
+        </w:rPr>
+        <w:t xml:space="preserve"> last</w:t>
+      </w:r>
+      <w:r>
+        <w:rPr>
+          <w:spacing w:val="9"/>
+          <w:w w:val="105"/>
+        </w:rPr>
+        <w:t xml:space="preserve"> </w:t>
+      </w:r>
+      <w:r>
+        <w:rPr>
+          <w:w w:val="105"/>
+        </w:rPr>
+        <w:t>accessed</w:t>
+      </w:r>
+      <w:r>
+        <w:rPr>
+          <w:spacing w:val="9"/>
+          <w:w w:val="105"/>
+        </w:rPr>
+        <w:t xml:space="preserve"> </w:t>
+      </w:r>
+      <w:r>
+        <w:rPr>
+          <w:spacing w:val="9"/>
+          <w:w w:val="105"/>
+        </w:rPr>
+        <w:t>on</w:t>
+      </w:r>
+      <w:r>
+        <w:rPr>
+          <w:spacing w:val="9"/>
+          <w:w w:val="105"/>
+        </w:rPr>
+        <w:t xml:space="preserve"> </w:t>
+      </w:r>
+      <w:r>
+        <w:rPr>
+          <w:w w:val="105"/>
+        </w:rPr>
+        <w:t>29</w:t>
       </w:r>
       <w:r>
         <w:rPr>
@@ -2025,33 +2017,7 @@
         <w:rPr>
           <w:w w:val="105"/>
         </w:rPr>
-        <w:t>-</w:t>
-      </w:r>
-      <w:r>
-        <w:rPr>
-          <w:spacing w:val="9"/>
-          <w:w w:val="105"/>
-        </w:rPr>
-        <w:t xml:space="preserve"> </w:t>
-      </w:r>
-      <w:r>
-        <w:rPr>
-          <w:w w:val="105"/>
-        </w:rPr>
-        <w:t>nextjs,</w:t>
-      </w:r>
-      <w:r>
-        <w:rPr>
-          <w:spacing w:val="9"/>
-          <w:w w:val="105"/>
-        </w:rPr>
-        <w:t xml:space="preserve"> </w:t>
-      </w:r>
-      <w:r>
-        <w:rPr>
-          <w:w w:val="105"/>
-        </w:rPr>
-        <w:t>the</w:t>
+        <w:t>February</w:t>
       </w:r>
       <w:r>
         <w:rPr>
@@ -2062,114 +2028,24 @@
       </w:r>
       <w:r>
         <w:rPr>
-          <w:w w:val="105"/>
-        </w:rPr>
-        <w:t>react</w:t>
-      </w:r>
-      <w:r>
-        <w:rPr>
-          <w:spacing w:val="9"/>
-          <w:w w:val="105"/>
-        </w:rPr>
-        <w:t xml:space="preserve"> </w:t>
-      </w:r>
-      <w:r>
-        <w:rPr>
-          <w:w w:val="105"/>
-        </w:rPr>
-        <w:t>framework</w:t>
-      </w:r>
-      <w:r>
-        <w:rPr>
-          <w:spacing w:val="9"/>
-          <w:w w:val="105"/>
-        </w:rPr>
-        <w:t xml:space="preserve"> </w:t>
-      </w:r>
-      <w:r>
-        <w:rPr>
-          <w:w w:val="105"/>
-        </w:rPr>
-        <w:t>for</w:t>
-      </w:r>
-      <w:r>
-        <w:rPr>
-          <w:spacing w:val="9"/>
-          <w:w w:val="105"/>
-        </w:rPr>
-        <w:t xml:space="preserve"> </w:t>
-      </w:r>
-      <w:r>
-        <w:rPr>
-          <w:w w:val="105"/>
-        </w:rPr>
-        <w:t>the</w:t>
-      </w:r>
-      <w:r>
-        <w:rPr>
-          <w:spacing w:val="10"/>
-          <w:w w:val="105"/>
-        </w:rPr>
-        <w:t xml:space="preserve"> </w:t>
-      </w:r>
-      <w:r>
-        <w:rPr>
-          <w:w w:val="105"/>
-        </w:rPr>
-        <w:t>web,</w:t>
-      </w:r>
-      <w:r>
-        <w:rPr>
-          <w:spacing w:val="9"/>
-          <w:w w:val="105"/>
-        </w:rPr>
-        <w:t xml:space="preserve"> </w:t>
-      </w:r>
-      <w:r>
-        <w:rPr>
-          <w:w w:val="105"/>
-        </w:rPr>
-        <w:t>accessed</w:t>
-      </w:r>
-      <w:r>
-        <w:rPr>
-          <w:spacing w:val="9"/>
-          <w:w w:val="105"/>
-        </w:rPr>
-        <w:t xml:space="preserve"> </w:t>
-      </w:r>
-      <w:r>
-        <w:rPr>
-          <w:w w:val="105"/>
-        </w:rPr>
-        <w:t>15</w:t>
-      </w:r>
-      <w:r>
-        <w:rPr>
-          <w:spacing w:val="8"/>
-          <w:w w:val="105"/>
-        </w:rPr>
-        <w:t xml:space="preserve"> </w:t>
-      </w:r>
-      <w:r>
-        <w:rPr>
-          <w:w w:val="105"/>
-        </w:rPr>
-        <w:t>march</w:t>
-      </w:r>
-      <w:r>
-        <w:rPr>
-          <w:spacing w:val="10"/>
-          <w:w w:val="105"/>
-        </w:rPr>
-        <w:t xml:space="preserve"> </w:t>
-      </w:r>
-      <w:r>
-        <w:rPr>
           <w:spacing w:val="-2"/>
           <w:w w:val="105"/>
         </w:rPr>
-        <w:t>2023.</w:t>
+        <w:t>202</w:t>
+      </w:r>
+      <w:r>
+        <w:rPr>
+          <w:spacing w:val="-2"/>
+          <w:w w:val="105"/>
+        </w:rPr>
+        <w:t>4</w:t>
+      </w:r>
+      <w:r>
+        <w:rPr>
+          <w:spacing w:val="-2"/>
+          <w:w w:val="105"/>
+        </w:rPr>
+        <w:t>.</w:t>
       </w:r>
     </w:p>
     <w:p>
@@ -2180,24 +2056,346 @@
           <w:numId w:val="1"/>
         </w:numPr>
         <w:tabs>
-          <w:tab w:val="left" w:pos="437"/>
-          <w:tab w:val="left" w:pos="439"/>
+          <w:tab w:val="left" w:pos="438"/>
         </w:tabs>
-        <w:spacing w:before="181" w:line="242" w:lineRule="auto"/>
-        <w:ind w:left="439" w:right="119"/>
-      </w:pPr>
-      <w:r>
-        <w:rPr>
-          <w:w w:val="105"/>
-        </w:rPr>
-        <w:t xml:space="preserve">https://nodejs.org/en/ - nodejs, a cross-platform javascript runtime environment, accessed 10 march </w:t>
+        <w:spacing w:before="182"/>
+        <w:ind w:left="438" w:hanging="338"/>
+      </w:pPr>
+      <w:hyperlink r:id="rId15" w:history="1">
+        <w:r>
+          <w:rPr>
+            <w:rStyle w:val="Hiperligao"/>
+            <w:w w:val="105"/>
+          </w:rPr>
+          <w:t>https://learn.microsoft.com/en-us/aspnet/mvc/overview/older-versions-1/overview/asp-net-mvc-overview</w:t>
+        </w:r>
+        <w:r>
+          <w:rPr>
+            <w:rStyle w:val="Hiperligao"/>
+            <w:w w:val="105"/>
+          </w:rPr>
+          <w:t>/</w:t>
+        </w:r>
+      </w:hyperlink>
+      <w:r>
+        <w:rPr>
+          <w:w w:val="105"/>
+        </w:rPr>
+        <w:t xml:space="preserve"> </w:t>
+      </w:r>
+      <w:r>
+        <w:rPr>
+          <w:w w:val="105"/>
+        </w:rPr>
+        <w:t xml:space="preserve">- </w:t>
+      </w:r>
+      <w:r>
+        <w:rPr>
+          <w:w w:val="105"/>
+        </w:rPr>
+        <w:t>C#’s MVC Framework</w:t>
+      </w:r>
+      <w:r>
+        <w:rPr>
+          <w:w w:val="105"/>
+        </w:rPr>
+        <w:t xml:space="preserve">, </w:t>
+      </w:r>
+      <w:r>
+        <w:rPr>
+          <w:w w:val="105"/>
+        </w:rPr>
+        <w:t xml:space="preserve">the framework for </w:t>
+      </w:r>
+      <w:r>
+        <w:rPr>
+          <w:rFonts w:ascii="Segoe UI" w:hAnsi="Segoe UI" w:cs="Segoe UI"/>
+          <w:color w:val="161616"/>
+          <w:shd w:val="clear" w:color="auto" w:fill="FFFFFF"/>
+        </w:rPr>
+        <w:t>architectural pattern</w:t>
+      </w:r>
+      <w:r>
+        <w:rPr>
+          <w:rFonts w:ascii="Segoe UI" w:hAnsi="Segoe UI" w:cs="Segoe UI"/>
+          <w:color w:val="161616"/>
+          <w:shd w:val="clear" w:color="auto" w:fill="FFFFFF"/>
+        </w:rPr>
+        <w:t xml:space="preserve"> base application</w:t>
+      </w:r>
+      <w:r>
+        <w:rPr>
+          <w:w w:val="105"/>
+        </w:rPr>
+        <w:t>,</w:t>
+      </w:r>
+      <w:r>
+        <w:rPr>
+          <w:w w:val="105"/>
+        </w:rPr>
+        <w:t xml:space="preserve"> last</w:t>
+      </w:r>
+      <w:r>
+        <w:rPr>
+          <w:w w:val="105"/>
+        </w:rPr>
+        <w:t xml:space="preserve"> accessed </w:t>
+      </w:r>
+      <w:r>
+        <w:rPr>
+          <w:w w:val="105"/>
+        </w:rPr>
+        <w:t>on</w:t>
+      </w:r>
+      <w:r>
+        <w:rPr>
+          <w:w w:val="105"/>
+        </w:rPr>
+        <w:t xml:space="preserve"> 28</w:t>
+      </w:r>
+      <w:r>
+        <w:rPr>
+          <w:w w:val="105"/>
+        </w:rPr>
+        <w:t xml:space="preserve"> </w:t>
+      </w:r>
+      <w:r>
+        <w:rPr>
+          <w:w w:val="105"/>
+        </w:rPr>
+        <w:t>February</w:t>
+      </w:r>
+      <w:r>
+        <w:rPr>
+          <w:w w:val="105"/>
+        </w:rPr>
+        <w:t xml:space="preserve"> </w:t>
       </w:r>
       <w:r>
         <w:rPr>
           <w:spacing w:val="-4"/>
           <w:w w:val="105"/>
         </w:rPr>
-        <w:t>2023.</w:t>
+        <w:t>202</w:t>
+      </w:r>
+      <w:r>
+        <w:rPr>
+          <w:spacing w:val="-4"/>
+          <w:w w:val="105"/>
+        </w:rPr>
+        <w:t>4</w:t>
+      </w:r>
+      <w:r>
+        <w:rPr>
+          <w:spacing w:val="-4"/>
+          <w:w w:val="105"/>
+        </w:rPr>
+        <w:t>.</w:t>
+      </w:r>
+    </w:p>
+    <w:p>
+      <w:pPr>
+        <w:pStyle w:val="PargrafodaLista"/>
+        <w:numPr>
+          <w:ilvl w:val="0"/>
+          <w:numId w:val="1"/>
+        </w:numPr>
+        <w:spacing w:before="182"/>
+        <w:ind w:left="438" w:hanging="338"/>
+      </w:pPr>
+      <w:hyperlink r:id="rId16" w:history="1">
+        <w:r>
+          <w:rPr>
+            <w:rStyle w:val="Hiperligao"/>
+          </w:rPr>
+          <w:t>https://www.postgresql.org/</w:t>
+        </w:r>
+      </w:hyperlink>
+      <w:r>
+        <w:t xml:space="preserve"> </w:t>
+      </w:r>
+      <w:r>
+        <w:rPr>
+          <w:w w:val="105"/>
+        </w:rPr>
+        <w:t>-</w:t>
+      </w:r>
+      <w:r>
+        <w:rPr>
+          <w:spacing w:val="5"/>
+          <w:w w:val="105"/>
+        </w:rPr>
+        <w:t xml:space="preserve"> </w:t>
+      </w:r>
+      <w:r>
+        <w:rPr>
+          <w:w w:val="105"/>
+        </w:rPr>
+        <w:t>PostgreSQL</w:t>
+      </w:r>
+      <w:r>
+        <w:rPr>
+          <w:w w:val="105"/>
+        </w:rPr>
+        <w:t>,</w:t>
+      </w:r>
+      <w:r>
+        <w:rPr>
+          <w:w w:val="105"/>
+        </w:rPr>
+        <w:t xml:space="preserve"> </w:t>
+      </w:r>
+      <w:r>
+        <w:rPr>
+          <w:w w:val="105"/>
+        </w:rPr>
+        <w:t xml:space="preserve">a persistent store application, </w:t>
+      </w:r>
+      <w:r>
+        <w:rPr>
+          <w:w w:val="105"/>
+        </w:rPr>
+        <w:t>last</w:t>
+      </w:r>
+      <w:r>
+        <w:rPr>
+          <w:spacing w:val="4"/>
+          <w:w w:val="105"/>
+        </w:rPr>
+        <w:t xml:space="preserve"> </w:t>
+      </w:r>
+      <w:r>
+        <w:rPr>
+          <w:w w:val="105"/>
+        </w:rPr>
+        <w:t>accessed</w:t>
+      </w:r>
+      <w:r>
+        <w:rPr>
+          <w:w w:val="105"/>
+        </w:rPr>
+        <w:t xml:space="preserve"> </w:t>
+      </w:r>
+      <w:r>
+        <w:rPr>
+          <w:w w:val="105"/>
+        </w:rPr>
+        <w:t>on</w:t>
+      </w:r>
+      <w:r>
+        <w:rPr>
+          <w:spacing w:val="5"/>
+          <w:w w:val="105"/>
+        </w:rPr>
+        <w:t xml:space="preserve"> </w:t>
+      </w:r>
+      <w:r>
+        <w:rPr>
+          <w:w w:val="105"/>
+        </w:rPr>
+        <w:t>28</w:t>
+      </w:r>
+      <w:r>
+        <w:rPr>
+          <w:spacing w:val="4"/>
+          <w:w w:val="105"/>
+        </w:rPr>
+        <w:t xml:space="preserve"> </w:t>
+      </w:r>
+      <w:r>
+        <w:rPr>
+          <w:w w:val="105"/>
+        </w:rPr>
+        <w:t>February</w:t>
+      </w:r>
+      <w:r>
+        <w:rPr>
+          <w:spacing w:val="5"/>
+          <w:w w:val="105"/>
+        </w:rPr>
+        <w:t xml:space="preserve"> </w:t>
+      </w:r>
+      <w:r>
+        <w:rPr>
+          <w:spacing w:val="-2"/>
+          <w:w w:val="105"/>
+        </w:rPr>
+        <w:t>202</w:t>
+      </w:r>
+      <w:r>
+        <w:rPr>
+          <w:spacing w:val="-2"/>
+          <w:w w:val="105"/>
+        </w:rPr>
+        <w:t>4</w:t>
+      </w:r>
+      <w:r>
+        <w:rPr>
+          <w:spacing w:val="-2"/>
+          <w:w w:val="105"/>
+        </w:rPr>
+        <w:t>.</w:t>
+      </w:r>
+    </w:p>
+    <w:p>
+      <w:pPr>
+        <w:pStyle w:val="PargrafodaLista"/>
+        <w:numPr>
+          <w:ilvl w:val="0"/>
+          <w:numId w:val="1"/>
+        </w:numPr>
+        <w:spacing w:before="182"/>
+        <w:ind w:left="438" w:hanging="338"/>
+      </w:pPr>
+      <w:hyperlink r:id="rId17" w:history="1">
+        <w:r>
+          <w:rPr>
+            <w:rStyle w:val="Hiperligao"/>
+          </w:rPr>
+          <w:t>https://developer.mozilla.org/</w:t>
+        </w:r>
+        <w:r>
+          <w:rPr>
+            <w:rStyle w:val="Hiperligao"/>
+          </w:rPr>
+          <w:t>en-US</w:t>
+        </w:r>
+        <w:r>
+          <w:rPr>
+            <w:rStyle w:val="Hiperligao"/>
+          </w:rPr>
+          <w:t>/docs/Web/HTML</w:t>
+        </w:r>
+        <w:r>
+          <w:rPr>
+            <w:rStyle w:val="Hiperligao"/>
+          </w:rPr>
+          <w:t>/</w:t>
+        </w:r>
+      </w:hyperlink>
+      <w:r>
+        <w:t xml:space="preserve"> - HTML, </w:t>
+      </w:r>
+      <w:r>
+        <w:t>HyperT</w:t>
+      </w:r>
+      <w:r>
+        <w:t>ext</w:t>
+      </w:r>
+      <w:r>
+        <w:t xml:space="preserve"> M</w:t>
+      </w:r>
+      <w:r>
+        <w:t>arkup</w:t>
+      </w:r>
+      <w:r>
+        <w:t xml:space="preserve"> L</w:t>
+      </w:r>
+      <w:r>
+        <w:t>anguage</w:t>
+      </w:r>
+      <w:r>
+        <w:t>, last accessed on 29 February 2024.</w:t>
       </w:r>
     </w:p>
     <w:p>
@@ -2214,34 +2412,27 @@
         <w:spacing w:before="179" w:line="242" w:lineRule="auto"/>
         <w:ind w:left="439" w:right="117"/>
       </w:pPr>
-      <w:r>
-        <w:rPr>
-          <w:w w:val="105"/>
-        </w:rPr>
-        <w:t>h</w:t>
-      </w:r>
-      <w:hyperlink r:id="rId14">
+      <w:hyperlink r:id="rId18" w:history="1">
         <w:r>
           <w:rPr>
+            <w:rStyle w:val="Hiperligao"/>
             <w:w w:val="105"/>
           </w:rPr>
-          <w:t>ttps://www.t</w:t>
+          <w:t>https://www.typescriptlang.org/</w:t>
         </w:r>
       </w:hyperlink>
       <w:r>
         <w:rPr>
           <w:w w:val="105"/>
         </w:rPr>
-        <w:t>yp</w:t>
-      </w:r>
-      <w:hyperlink r:id="rId15">
-        <w:r>
-          <w:rPr>
-            <w:w w:val="105"/>
-          </w:rPr>
-          <w:t>escriptlang.org/</w:t>
-        </w:r>
-      </w:hyperlink>
+        <w:t xml:space="preserve"> </w:t>
+      </w:r>
+      <w:r>
+        <w:rPr>
+          <w:w w:val="105"/>
+        </w:rPr>
+        <w:t>-</w:t>
+      </w:r>
       <w:r>
         <w:rPr>
           <w:spacing w:val="39"/>
@@ -2253,7 +2444,38 @@
         <w:rPr>
           <w:w w:val="105"/>
         </w:rPr>
-        <w:t>-</w:t>
+        <w:t>T</w:t>
+      </w:r>
+      <w:r>
+        <w:rPr>
+          <w:w w:val="105"/>
+        </w:rPr>
+        <w:t>ype</w:t>
+      </w:r>
+      <w:r>
+        <w:rPr>
+          <w:w w:val="105"/>
+        </w:rPr>
+        <w:t>S</w:t>
+      </w:r>
+      <w:r>
+        <w:rPr>
+          <w:w w:val="105"/>
+        </w:rPr>
+        <w:t>cript,</w:t>
+      </w:r>
+      <w:r>
+        <w:rPr>
+          <w:spacing w:val="40"/>
+          <w:w w:val="105"/>
+        </w:rPr>
+        <w:t xml:space="preserve"> </w:t>
+      </w:r>
+      <w:r>
+        <w:rPr>
+          <w:w w:val="105"/>
+        </w:rPr>
+        <w:t>javascript</w:t>
       </w:r>
       <w:r>
         <w:rPr>
@@ -2266,7 +2488,52 @@
         <w:rPr>
           <w:w w:val="105"/>
         </w:rPr>
-        <w:t>typescript,</w:t>
+        <w:t>with</w:t>
+      </w:r>
+      <w:r>
+        <w:rPr>
+          <w:spacing w:val="39"/>
+          <w:w w:val="105"/>
+        </w:rPr>
+        <w:t xml:space="preserve"> </w:t>
+      </w:r>
+      <w:r>
+        <w:rPr>
+          <w:w w:val="105"/>
+        </w:rPr>
+        <w:t>syntax</w:t>
+      </w:r>
+      <w:r>
+        <w:rPr>
+          <w:spacing w:val="39"/>
+          <w:w w:val="105"/>
+        </w:rPr>
+        <w:t xml:space="preserve"> </w:t>
+      </w:r>
+      <w:r>
+        <w:rPr>
+          <w:w w:val="105"/>
+        </w:rPr>
+        <w:t>for</w:t>
+      </w:r>
+      <w:r>
+        <w:rPr>
+          <w:spacing w:val="39"/>
+          <w:w w:val="105"/>
+        </w:rPr>
+        <w:t xml:space="preserve"> </w:t>
+      </w:r>
+      <w:r>
+        <w:rPr>
+          <w:w w:val="105"/>
+        </w:rPr>
+        <w:t>types,</w:t>
+      </w:r>
+      <w:r>
+        <w:rPr>
+          <w:w w:val="105"/>
+        </w:rPr>
+        <w:t xml:space="preserve"> last</w:t>
       </w:r>
       <w:r>
         <w:rPr>
@@ -2279,7 +2546,31 @@
         <w:rPr>
           <w:w w:val="105"/>
         </w:rPr>
-        <w:t>javascript</w:t>
+        <w:t>accesse</w:t>
+      </w:r>
+      <w:r>
+        <w:rPr>
+          <w:w w:val="105"/>
+        </w:rPr>
+        <w:t xml:space="preserve">d </w:t>
+      </w:r>
+      <w:r>
+        <w:rPr>
+          <w:w w:val="105"/>
+        </w:rPr>
+        <w:t>on</w:t>
+      </w:r>
+      <w:r>
+        <w:rPr>
+          <w:w w:val="105"/>
+        </w:rPr>
+        <w:t xml:space="preserve"> </w:t>
+      </w:r>
+      <w:r>
+        <w:rPr>
+          <w:w w:val="105"/>
+        </w:rPr>
+        <w:t>29</w:t>
       </w:r>
       <w:r>
         <w:rPr>
@@ -2292,92 +2583,34 @@
         <w:rPr>
           <w:w w:val="105"/>
         </w:rPr>
-        <w:t>with</w:t>
-      </w:r>
-      <w:r>
-        <w:rPr>
-          <w:spacing w:val="39"/>
-          <w:w w:val="105"/>
-        </w:rPr>
-        <w:t xml:space="preserve"> </w:t>
-      </w:r>
-      <w:r>
-        <w:rPr>
-          <w:w w:val="105"/>
-        </w:rPr>
-        <w:t>syntax</w:t>
-      </w:r>
-      <w:r>
-        <w:rPr>
-          <w:spacing w:val="39"/>
-          <w:w w:val="105"/>
-        </w:rPr>
-        <w:t xml:space="preserve"> </w:t>
-      </w:r>
-      <w:r>
-        <w:rPr>
-          <w:w w:val="105"/>
-        </w:rPr>
-        <w:t>for</w:t>
-      </w:r>
-      <w:r>
-        <w:rPr>
-          <w:spacing w:val="39"/>
-          <w:w w:val="105"/>
-        </w:rPr>
-        <w:t xml:space="preserve"> </w:t>
-      </w:r>
-      <w:r>
-        <w:rPr>
-          <w:w w:val="105"/>
-        </w:rPr>
-        <w:t>types,</w:t>
-      </w:r>
-      <w:r>
-        <w:rPr>
-          <w:spacing w:val="40"/>
-          <w:w w:val="105"/>
-        </w:rPr>
-        <w:t xml:space="preserve"> </w:t>
-      </w:r>
-      <w:r>
-        <w:rPr>
-          <w:w w:val="105"/>
-        </w:rPr>
-        <w:t>accessed</w:t>
-      </w:r>
-      <w:r>
-        <w:rPr>
-          <w:spacing w:val="39"/>
-          <w:w w:val="105"/>
-        </w:rPr>
-        <w:t xml:space="preserve"> </w:t>
-      </w:r>
-      <w:r>
-        <w:rPr>
-          <w:w w:val="105"/>
-        </w:rPr>
-        <w:t>15</w:t>
-      </w:r>
-      <w:r>
-        <w:rPr>
-          <w:spacing w:val="39"/>
-          <w:w w:val="105"/>
-        </w:rPr>
-        <w:t xml:space="preserve"> </w:t>
-      </w:r>
-      <w:r>
-        <w:rPr>
-          <w:w w:val="105"/>
-        </w:rPr>
-        <w:t xml:space="preserve">march </w:t>
+        <w:t>February</w:t>
+      </w:r>
+      <w:r>
+        <w:rPr>
+          <w:w w:val="105"/>
+        </w:rPr>
+        <w:t xml:space="preserve"> </w:t>
       </w:r>
       <w:r>
         <w:rPr>
           <w:spacing w:val="-4"/>
           <w:w w:val="105"/>
         </w:rPr>
-        <w:t>2023.</w:t>
+        <w:t>202</w:t>
+      </w:r>
+      <w:r>
+        <w:rPr>
+          <w:spacing w:val="-4"/>
+          <w:w w:val="105"/>
+        </w:rPr>
+        <w:t>4</w:t>
+      </w:r>
+      <w:r>
+        <w:rPr>
+          <w:spacing w:val="-4"/>
+          <w:w w:val="105"/>
+        </w:rPr>
+        <w:t>.</w:t>
       </w:r>
     </w:p>
     <w:p>
@@ -2393,11 +2626,62 @@
         <w:spacing w:before="179"/>
         <w:ind w:left="438" w:hanging="338"/>
       </w:pPr>
-      <w:r>
-        <w:rPr>
-          <w:w w:val="105"/>
-        </w:rPr>
-        <w:t>https://cloud.google.com/storage</w:t>
+      <w:hyperlink r:id="rId19" w:history="1">
+        <w:r>
+          <w:rPr>
+            <w:rStyle w:val="Hiperligao"/>
+            <w:w w:val="105"/>
+          </w:rPr>
+          <w:t>https://nextjs.org/</w:t>
+        </w:r>
+      </w:hyperlink>
+      <w:r>
+        <w:rPr>
+          <w:w w:val="105"/>
+        </w:rPr>
+        <w:t xml:space="preserve"> </w:t>
+      </w:r>
+      <w:r>
+        <w:rPr>
+          <w:w w:val="105"/>
+        </w:rPr>
+        <w:t>-</w:t>
+      </w:r>
+      <w:r>
+        <w:rPr>
+          <w:w w:val="105"/>
+        </w:rPr>
+        <w:t xml:space="preserve"> NextJS</w:t>
+      </w:r>
+      <w:r>
+        <w:rPr>
+          <w:w w:val="105"/>
+        </w:rPr>
+        <w:t>,</w:t>
+      </w:r>
+      <w:r>
+        <w:rPr>
+          <w:w w:val="105"/>
+        </w:rPr>
+        <w:t xml:space="preserve"> the react framework for the web,</w:t>
+      </w:r>
+      <w:r>
+        <w:rPr>
+          <w:w w:val="105"/>
+        </w:rPr>
+        <w:t xml:space="preserve"> </w:t>
+      </w:r>
+      <w:r>
+        <w:rPr>
+          <w:w w:val="105"/>
+        </w:rPr>
+        <w:t xml:space="preserve">last </w:t>
+      </w:r>
+      <w:r>
+        <w:rPr>
+          <w:w w:val="105"/>
+        </w:rPr>
+        <w:t>accessed</w:t>
       </w:r>
       <w:r>
         <w:rPr>
@@ -2408,22 +2692,29 @@
       </w:r>
       <w:r>
         <w:rPr>
-          <w:w w:val="105"/>
-        </w:rPr>
-        <w:t>-</w:t>
-      </w:r>
-      <w:r>
-        <w:rPr>
           <w:spacing w:val="-1"/>
           <w:w w:val="105"/>
         </w:rPr>
-        <w:t xml:space="preserve"> </w:t>
-      </w:r>
-      <w:r>
-        <w:rPr>
-          <w:w w:val="105"/>
-        </w:rPr>
-        <w:t>google</w:t>
+        <w:t xml:space="preserve">on </w:t>
+      </w:r>
+      <w:r>
+        <w:rPr>
+          <w:w w:val="105"/>
+        </w:rPr>
+        <w:t>29</w:t>
+      </w:r>
+      <w:r>
+        <w:rPr>
+          <w:spacing w:val="-2"/>
+          <w:w w:val="105"/>
+        </w:rPr>
+        <w:t xml:space="preserve"> </w:t>
+      </w:r>
+      <w:r>
+        <w:rPr>
+          <w:w w:val="105"/>
+        </w:rPr>
+        <w:t>February</w:t>
       </w:r>
       <w:r>
         <w:rPr>
@@ -2434,62 +2725,24 @@
       </w:r>
       <w:r>
         <w:rPr>
-          <w:w w:val="105"/>
-        </w:rPr>
-        <w:t>cloud</w:t>
-      </w:r>
-      <w:r>
-        <w:rPr>
-          <w:spacing w:val="-1"/>
-          <w:w w:val="105"/>
-        </w:rPr>
-        <w:t xml:space="preserve"> </w:t>
-      </w:r>
-      <w:r>
-        <w:rPr>
-          <w:w w:val="105"/>
-        </w:rPr>
-        <w:t>storage, accessed</w:t>
-      </w:r>
-      <w:r>
-        <w:rPr>
-          <w:spacing w:val="-1"/>
-          <w:w w:val="105"/>
-        </w:rPr>
-        <w:t xml:space="preserve"> </w:t>
-      </w:r>
-      <w:r>
-        <w:rPr>
-          <w:w w:val="105"/>
-        </w:rPr>
-        <w:t>10</w:t>
-      </w:r>
-      <w:r>
-        <w:rPr>
           <w:spacing w:val="-2"/>
           <w:w w:val="105"/>
         </w:rPr>
-        <w:t xml:space="preserve"> </w:t>
-      </w:r>
-      <w:r>
-        <w:rPr>
-          <w:w w:val="105"/>
-        </w:rPr>
-        <w:t>march</w:t>
-      </w:r>
-      <w:r>
-        <w:rPr>
-          <w:spacing w:val="-1"/>
-          <w:w w:val="105"/>
-        </w:rPr>
-        <w:t xml:space="preserve"> </w:t>
+        <w:t>202</w:t>
       </w:r>
       <w:r>
         <w:rPr>
           <w:spacing w:val="-2"/>
           <w:w w:val="105"/>
         </w:rPr>
-        <w:t>2023.</w:t>
+        <w:t>4</w:t>
+      </w:r>
+      <w:r>
+        <w:rPr>
+          <w:spacing w:val="-2"/>
+          <w:w w:val="105"/>
+        </w:rPr>
+        <w:t>.</w:t>
       </w:r>
     </w:p>
     <w:p>
@@ -2500,28 +2753,30 @@
           <w:numId w:val="1"/>
         </w:numPr>
         <w:tabs>
-          <w:tab w:val="left" w:pos="438"/>
+          <w:tab w:val="left" w:pos="437"/>
+          <w:tab w:val="left" w:pos="439"/>
         </w:tabs>
-        <w:spacing w:before="182"/>
-        <w:ind w:left="438" w:hanging="338"/>
-      </w:pPr>
-      <w:r>
-        <w:rPr>
-          <w:w w:val="105"/>
-        </w:rPr>
-        <w:t>h</w:t>
-      </w:r>
-      <w:hyperlink r:id="rId16">
+        <w:spacing w:before="179" w:line="242" w:lineRule="auto"/>
+        <w:ind w:left="439" w:right="117"/>
+      </w:pPr>
+      <w:hyperlink r:id="rId20" w:history="1">
         <w:r>
           <w:rPr>
+            <w:rStyle w:val="Hiperligao"/>
             <w:w w:val="105"/>
           </w:rPr>
-          <w:t>ttps://www.postgresql.org/</w:t>
+          <w:t>https://developer.android.com/jetpack/compose</w:t>
+        </w:r>
+        <w:r>
+          <w:rPr>
+            <w:rStyle w:val="Hiperligao"/>
+            <w:w w:val="105"/>
+          </w:rPr>
+          <w:t>/</w:t>
         </w:r>
       </w:hyperlink>
       <w:r>
         <w:rPr>
-          <w:spacing w:val="3"/>
           <w:w w:val="105"/>
         </w:rPr>
         <w:t xml:space="preserve"> </w:t>
@@ -2534,72 +2789,84 @@
       </w:r>
       <w:r>
         <w:rPr>
-          <w:spacing w:val="5"/>
-          <w:w w:val="105"/>
-        </w:rPr>
-        <w:t xml:space="preserve"> </w:t>
-      </w:r>
-      <w:r>
-        <w:rPr>
-          <w:w w:val="105"/>
-        </w:rPr>
-        <w:t>postgresql,</w:t>
-      </w:r>
-      <w:r>
-        <w:rPr>
-          <w:spacing w:val="4"/>
-          <w:w w:val="105"/>
-        </w:rPr>
-        <w:t xml:space="preserve"> </w:t>
-      </w:r>
-      <w:r>
-        <w:rPr>
-          <w:w w:val="105"/>
-        </w:rPr>
-        <w:t>accessed</w:t>
-      </w:r>
-      <w:r>
-        <w:rPr>
-          <w:spacing w:val="5"/>
-          <w:w w:val="105"/>
-        </w:rPr>
-        <w:t xml:space="preserve"> </w:t>
-      </w:r>
-      <w:r>
-        <w:rPr>
-          <w:w w:val="105"/>
-        </w:rPr>
-        <w:t>10</w:t>
-      </w:r>
-      <w:r>
-        <w:rPr>
-          <w:spacing w:val="4"/>
-          <w:w w:val="105"/>
-        </w:rPr>
-        <w:t xml:space="preserve"> </w:t>
-      </w:r>
-      <w:r>
-        <w:rPr>
-          <w:w w:val="105"/>
-        </w:rPr>
-        <w:t>march</w:t>
-      </w:r>
-      <w:r>
-        <w:rPr>
-          <w:spacing w:val="5"/>
-          <w:w w:val="105"/>
-        </w:rPr>
-        <w:t xml:space="preserve"> </w:t>
-      </w:r>
-      <w:r>
-        <w:rPr>
-          <w:spacing w:val="-2"/>
+          <w:spacing w:val="39"/>
+          <w:w w:val="105"/>
+        </w:rPr>
+        <w:t xml:space="preserve"> </w:t>
+      </w:r>
+      <w:r>
+        <w:rPr>
+          <w:w w:val="105"/>
+        </w:rPr>
+        <w:t>Jetpack Compose</w:t>
+      </w:r>
+      <w:r>
+        <w:rPr>
+          <w:w w:val="105"/>
+        </w:rPr>
+        <w:t>,</w:t>
+      </w:r>
+      <w:r>
+        <w:rPr>
+          <w:spacing w:val="40"/>
+          <w:w w:val="105"/>
+        </w:rPr>
+        <w:t xml:space="preserve"> </w:t>
+      </w:r>
+      <w:r>
+        <w:rPr>
+          <w:spacing w:val="40"/>
+          <w:w w:val="105"/>
+        </w:rPr>
+        <w:t xml:space="preserve">a </w:t>
+      </w:r>
+      <w:r>
+        <w:rPr>
+          <w:w w:val="105"/>
+        </w:rPr>
+        <w:t xml:space="preserve">toolkit for building native UI, last </w:t>
+      </w:r>
+      <w:r>
+        <w:rPr>
+          <w:w w:val="105"/>
+        </w:rPr>
+        <w:t>acces</w:t>
+      </w:r>
+      <w:r>
+        <w:rPr>
+          <w:w w:val="105"/>
+        </w:rPr>
+        <w:t xml:space="preserve">sed on </w:t>
+      </w:r>
+      <w:r>
+        <w:rPr>
+          <w:w w:val="105"/>
+        </w:rPr>
+        <w:t>29</w:t>
+      </w:r>
+      <w:r>
+        <w:rPr>
+          <w:spacing w:val="39"/>
+          <w:w w:val="105"/>
+        </w:rPr>
+        <w:t xml:space="preserve"> </w:t>
+      </w:r>
+      <w:r>
+        <w:rPr>
+          <w:w w:val="105"/>
+        </w:rPr>
+        <w:t xml:space="preserve">February </w:t>
+      </w:r>
+      <w:r>
+        <w:rPr>
+          <w:spacing w:val="-4"/>
           <w:w w:val="105"/>
         </w:rPr>
         <w:t>2023.</w:t>
       </w:r>
     </w:p>
     <w:sectPr>
+      <w:footerReference w:type="default" r:id="rId21"/>
       <w:pgSz w:w="11910" w:h="16840"/>
       <w:pgMar w:top="1000" w:right="900" w:bottom="580" w:left="920" w:header="0" w:footer="386" w:gutter="0"/>
       <w:cols w:space="720"/>
@@ -2804,6 +3071,119 @@
 <file path=word/numbering.xml><?xml version="1.0" encoding="utf-8"?>
 <w:numbering xmlns:wpc="http://schemas.microsoft.com/office/word/2010/wordprocessingCanvas" xmlns:cx="http://schemas.microsoft.com/office/drawing/2014/chartex" xmlns:cx1="http://schemas.microsoft.com/office/drawing/2015/9/8/chartex" xmlns:cx2="http://schemas.microsoft.com/office/drawing/2015/10/21/chartex" xmlns:cx3="http://schemas.microsoft.com/office/drawing/2016/5/9/chartex" xmlns:cx4="http://schemas.microsoft.com/office/drawing/2016/5/10/chartex" xmlns:cx5="http://schemas.microsoft.com/office/drawing/2016/5/11/chartex" xmlns:cx6="http://schemas.microsoft.com/office/drawing/2016/5/12/chartex" xmlns:cx7="http://schemas.microsoft.com/office/drawing/2016/5/13/chartex" xmlns:cx8="http://schemas.microsoft.com/office/drawing/2016/5/14/chartex" xmlns:mc="http://schemas.openxmlformats.org/markup-compatibility/2006" xmlns:aink="http://schemas.microsoft.com/office/drawing/2016/ink" xmlns:am3d="http://schemas.microsoft.com/office/drawing/2017/model3d" xmlns:o="urn:schemas-microsoft-com:office:office" xmlns:oel="http://schemas.microsoft.com/office/2019/extlst" xmlns:r="http://schemas.openxmlformats.org/officeDocument/2006/relationships" xmlns:m="http://schemas.openxmlformats.org/officeDocument/2006/math" xmlns:v="urn:schemas-microsoft-com:vml" xmlns:wp14="http://schemas.microsoft.com/office/word/2010/wordprocessingDrawing" xmlns:wp="http://schemas.openxmlformats.org/drawingml/2006/wordprocessingDrawing" xmlns:w10="urn:schemas-microsoft-com:office:word" xmlns:w="http://schemas.openxmlformats.org/wordprocessingml/2006/main" xmlns:w14="http://schemas.microsoft.com/office/word/2010/wordml" xmlns:w15="http://schemas.microsoft.com/office/word/2012/wordml" xmlns:w16cex="http://schemas.microsoft.com/office/word/2018/wordml/cex" xmlns:w16cid="http://schemas.microsoft.com/office/word/2016/wordml/cid" xmlns:w16="http://schemas.microsoft.com/office/word/2018/wordml" xmlns:w16sdtdh="http://schemas.microsoft.com/office/word/2020/wordml/sdtdatahash" xmlns:w16se="http://schemas.microsoft.com/office/word/2015/wordml/symex" xmlns:wpg="http://schemas.microsoft.com/office/word/2010/wordprocessingGroup" xmlns:wpi="http://schemas.microsoft.com/office/word/2010/wordprocessingInk" xmlns:wne="http://schemas.microsoft.com/office/word/2006/wordml" xmlns:wps="http://schemas.microsoft.com/office/word/2010/wordprocessingShape" mc:Ignorable="w14 w15 w16se w16cid w16 w16cex w16sdtdh wp14">
   <w:abstractNum w:abstractNumId="0" w15:restartNumberingAfterBreak="0">
+    <w:nsid w:val="23B225F9"/>
+    <w:multiLevelType w:val="hybridMultilevel"/>
+    <w:tmpl w:val="F8C40782"/>
+    <w:lvl w:ilvl="0" w:tplc="08160001">
+      <w:start w:val="1"/>
+      <w:numFmt w:val="bullet"/>
+      <w:lvlText w:val=""/>
+      <w:lvlJc w:val="left"/>
+      <w:pPr>
+        <w:ind w:left="820" w:hanging="360"/>
+      </w:pPr>
+      <w:rPr>
+        <w:rFonts w:ascii="Symbol" w:hAnsi="Symbol" w:hint="default"/>
+      </w:rPr>
+    </w:lvl>
+    <w:lvl w:ilvl="1" w:tplc="08160003" w:tentative="1">
+      <w:start w:val="1"/>
+      <w:numFmt w:val="bullet"/>
+      <w:lvlText w:val="o"/>
+      <w:lvlJc w:val="left"/>
+      <w:pPr>
+        <w:ind w:left="1540" w:hanging="360"/>
+      </w:pPr>
+      <w:rPr>
+        <w:rFonts w:ascii="Courier New" w:hAnsi="Courier New" w:cs="Courier New" w:hint="default"/>
+      </w:rPr>
+    </w:lvl>
+    <w:lvl w:ilvl="2" w:tplc="08160005" w:tentative="1">
+      <w:start w:val="1"/>
+      <w:numFmt w:val="bullet"/>
+      <w:lvlText w:val=""/>
+      <w:lvlJc w:val="left"/>
+      <w:pPr>
+        <w:ind w:left="2260" w:hanging="360"/>
+      </w:pPr>
+      <w:rPr>
+        <w:rFonts w:ascii="Wingdings" w:hAnsi="Wingdings" w:hint="default"/>
+      </w:rPr>
+    </w:lvl>
+    <w:lvl w:ilvl="3" w:tplc="08160001" w:tentative="1">
+      <w:start w:val="1"/>
+      <w:numFmt w:val="bullet"/>
+      <w:lvlText w:val=""/>
+      <w:lvlJc w:val="left"/>
+      <w:pPr>
+        <w:ind w:left="2980" w:hanging="360"/>
+      </w:pPr>
+      <w:rPr>
+        <w:rFonts w:ascii="Symbol" w:hAnsi="Symbol" w:hint="default"/>
+      </w:rPr>
+    </w:lvl>
+    <w:lvl w:ilvl="4" w:tplc="08160003" w:tentative="1">
+      <w:start w:val="1"/>
+      <w:numFmt w:val="bullet"/>
+      <w:lvlText w:val="o"/>
+      <w:lvlJc w:val="left"/>
+      <w:pPr>
+        <w:ind w:left="3700" w:hanging="360"/>
+      </w:pPr>
+      <w:rPr>
+        <w:rFonts w:ascii="Courier New" w:hAnsi="Courier New" w:cs="Courier New" w:hint="default"/>
+      </w:rPr>
+    </w:lvl>
+    <w:lvl w:ilvl="5" w:tplc="08160005" w:tentative="1">
+      <w:start w:val="1"/>
+      <w:numFmt w:val="bullet"/>
+      <w:lvlText w:val=""/>
+      <w:lvlJc w:val="left"/>
+      <w:pPr>
+        <w:ind w:left="4420" w:hanging="360"/>
+      </w:pPr>
+      <w:rPr>
+        <w:rFonts w:ascii="Wingdings" w:hAnsi="Wingdings" w:hint="default"/>
+      </w:rPr>
+    </w:lvl>
+    <w:lvl w:ilvl="6" w:tplc="08160001" w:tentative="1">
+      <w:start w:val="1"/>
+      <w:numFmt w:val="bullet"/>
+      <w:lvlText w:val=""/>
+      <w:lvlJc w:val="left"/>
+      <w:pPr>
+        <w:ind w:left="5140" w:hanging="360"/>
+      </w:pPr>
+      <w:rPr>
+        <w:rFonts w:ascii="Symbol" w:hAnsi="Symbol" w:hint="default"/>
+      </w:rPr>
+    </w:lvl>
+    <w:lvl w:ilvl="7" w:tplc="08160003" w:tentative="1">
+      <w:start w:val="1"/>
+      <w:numFmt w:val="bullet"/>
+      <w:lvlText w:val="o"/>
+      <w:lvlJc w:val="left"/>
+      <w:pPr>
+        <w:ind w:left="5860" w:hanging="360"/>
+      </w:pPr>
+      <w:rPr>
+        <w:rFonts w:ascii="Courier New" w:hAnsi="Courier New" w:cs="Courier New" w:hint="default"/>
+      </w:rPr>
+    </w:lvl>
+    <w:lvl w:ilvl="8" w:tplc="08160005" w:tentative="1">
+      <w:start w:val="1"/>
+      <w:numFmt w:val="bullet"/>
+      <w:lvlText w:val=""/>
+      <w:lvlJc w:val="left"/>
+      <w:pPr>
+        <w:ind w:left="6580" w:hanging="360"/>
+      </w:pPr>
+      <w:rPr>
+        <w:rFonts w:ascii="Wingdings" w:hAnsi="Wingdings" w:hint="default"/>
+      </w:rPr>
+    </w:lvl>
+  </w:abstractNum>
+  <w:abstractNum w:abstractNumId="1" w15:restartNumberingAfterBreak="0">
     <w:nsid w:val="2A75000F"/>
     <w:multiLevelType w:val="multilevel"/>
     <w:tmpl w:val="281E5BFA"/>
@@ -2942,7 +3322,93 @@
       </w:rPr>
     </w:lvl>
   </w:abstractNum>
-  <w:abstractNum w:abstractNumId="1" w15:restartNumberingAfterBreak="0">
+  <w:abstractNum w:abstractNumId="2" w15:restartNumberingAfterBreak="0">
+    <w:nsid w:val="3D6579A7"/>
+    <w:multiLevelType w:val="hybridMultilevel"/>
+    <w:tmpl w:val="BC103390"/>
+    <w:lvl w:ilvl="0" w:tplc="0816000F">
+      <w:start w:val="1"/>
+      <w:numFmt w:val="decimal"/>
+      <w:lvlText w:val="%1."/>
+      <w:lvlJc w:val="left"/>
+      <w:pPr>
+        <w:ind w:left="720" w:hanging="360"/>
+      </w:pPr>
+    </w:lvl>
+    <w:lvl w:ilvl="1" w:tplc="08160019" w:tentative="1">
+      <w:start w:val="1"/>
+      <w:numFmt w:val="lowerLetter"/>
+      <w:lvlText w:val="%2."/>
+      <w:lvlJc w:val="left"/>
+      <w:pPr>
+        <w:ind w:left="1440" w:hanging="360"/>
+      </w:pPr>
+    </w:lvl>
+    <w:lvl w:ilvl="2" w:tplc="0816001B" w:tentative="1">
+      <w:start w:val="1"/>
+      <w:numFmt w:val="lowerRoman"/>
+      <w:lvlText w:val="%3."/>
+      <w:lvlJc w:val="right"/>
+      <w:pPr>
+        <w:ind w:left="2160" w:hanging="180"/>
+      </w:pPr>
+    </w:lvl>
+    <w:lvl w:ilvl="3" w:tplc="0816000F" w:tentative="1">
+      <w:start w:val="1"/>
+      <w:numFmt w:val="decimal"/>
+      <w:lvlText w:val="%4."/>
+      <w:lvlJc w:val="left"/>
+      <w:pPr>
+        <w:ind w:left="2880" w:hanging="360"/>
+      </w:pPr>
+    </w:lvl>
+    <w:lvl w:ilvl="4" w:tplc="08160019" w:tentative="1">
+      <w:start w:val="1"/>
+      <w:numFmt w:val="lowerLetter"/>
+      <w:lvlText w:val="%5."/>
+      <w:lvlJc w:val="left"/>
+      <w:pPr>
+        <w:ind w:left="3600" w:hanging="360"/>
+      </w:pPr>
+    </w:lvl>
+    <w:lvl w:ilvl="5" w:tplc="0816001B" w:tentative="1">
+      <w:start w:val="1"/>
+      <w:numFmt w:val="lowerRoman"/>
+      <w:lvlText w:val="%6."/>
+      <w:lvlJc w:val="right"/>
+      <w:pPr>
+        <w:ind w:left="4320" w:hanging="180"/>
+      </w:pPr>
+    </w:lvl>
+    <w:lvl w:ilvl="6" w:tplc="0816000F" w:tentative="1">
+      <w:start w:val="1"/>
+      <w:numFmt w:val="decimal"/>
+      <w:lvlText w:val="%7."/>
+      <w:lvlJc w:val="left"/>
+      <w:pPr>
+        <w:ind w:left="5040" w:hanging="360"/>
+      </w:pPr>
+    </w:lvl>
+    <w:lvl w:ilvl="7" w:tplc="08160019" w:tentative="1">
+      <w:start w:val="1"/>
+      <w:numFmt w:val="lowerLetter"/>
+      <w:lvlText w:val="%8."/>
+      <w:lvlJc w:val="left"/>
+      <w:pPr>
+        <w:ind w:left="5760" w:hanging="360"/>
+      </w:pPr>
+    </w:lvl>
+    <w:lvl w:ilvl="8" w:tplc="0816001B" w:tentative="1">
+      <w:start w:val="1"/>
+      <w:numFmt w:val="lowerRoman"/>
+      <w:lvlText w:val="%9."/>
+      <w:lvlJc w:val="right"/>
+      <w:pPr>
+        <w:ind w:left="6480" w:hanging="180"/>
+      </w:pPr>
+    </w:lvl>
+  </w:abstractNum>
+  <w:abstractNum w:abstractNumId="3" w15:restartNumberingAfterBreak="0">
     <w:nsid w:val="410D4706"/>
     <w:multiLevelType w:val="hybridMultilevel"/>
     <w:tmpl w:val="081C8FCC"/>
@@ -3055,7 +3521,93 @@
       </w:rPr>
     </w:lvl>
   </w:abstractNum>
-  <w:abstractNum w:abstractNumId="2" w15:restartNumberingAfterBreak="0">
+  <w:abstractNum w:abstractNumId="4" w15:restartNumberingAfterBreak="0">
+    <w:nsid w:val="5F0E5D20"/>
+    <w:multiLevelType w:val="hybridMultilevel"/>
+    <w:tmpl w:val="E250DC06"/>
+    <w:lvl w:ilvl="0" w:tplc="0816000F">
+      <w:start w:val="1"/>
+      <w:numFmt w:val="decimal"/>
+      <w:lvlText w:val="%1."/>
+      <w:lvlJc w:val="left"/>
+      <w:pPr>
+        <w:ind w:left="720" w:hanging="360"/>
+      </w:pPr>
+    </w:lvl>
+    <w:lvl w:ilvl="1" w:tplc="08160019" w:tentative="1">
+      <w:start w:val="1"/>
+      <w:numFmt w:val="lowerLetter"/>
+      <w:lvlText w:val="%2."/>
+      <w:lvlJc w:val="left"/>
+      <w:pPr>
+        <w:ind w:left="1440" w:hanging="360"/>
+      </w:pPr>
+    </w:lvl>
+    <w:lvl w:ilvl="2" w:tplc="0816001B" w:tentative="1">
+      <w:start w:val="1"/>
+      <w:numFmt w:val="lowerRoman"/>
+      <w:lvlText w:val="%3."/>
+      <w:lvlJc w:val="right"/>
+      <w:pPr>
+        <w:ind w:left="2160" w:hanging="180"/>
+      </w:pPr>
+    </w:lvl>
+    <w:lvl w:ilvl="3" w:tplc="0816000F" w:tentative="1">
+      <w:start w:val="1"/>
+      <w:numFmt w:val="decimal"/>
+      <w:lvlText w:val="%4."/>
+      <w:lvlJc w:val="left"/>
+      <w:pPr>
+        <w:ind w:left="2880" w:hanging="360"/>
+      </w:pPr>
+    </w:lvl>
+    <w:lvl w:ilvl="4" w:tplc="08160019" w:tentative="1">
+      <w:start w:val="1"/>
+      <w:numFmt w:val="lowerLetter"/>
+      <w:lvlText w:val="%5."/>
+      <w:lvlJc w:val="left"/>
+      <w:pPr>
+        <w:ind w:left="3600" w:hanging="360"/>
+      </w:pPr>
+    </w:lvl>
+    <w:lvl w:ilvl="5" w:tplc="0816001B" w:tentative="1">
+      <w:start w:val="1"/>
+      <w:numFmt w:val="lowerRoman"/>
+      <w:lvlText w:val="%6."/>
+      <w:lvlJc w:val="right"/>
+      <w:pPr>
+        <w:ind w:left="4320" w:hanging="180"/>
+      </w:pPr>
+    </w:lvl>
+    <w:lvl w:ilvl="6" w:tplc="0816000F" w:tentative="1">
+      <w:start w:val="1"/>
+      <w:numFmt w:val="decimal"/>
+      <w:lvlText w:val="%7."/>
+      <w:lvlJc w:val="left"/>
+      <w:pPr>
+        <w:ind w:left="5040" w:hanging="360"/>
+      </w:pPr>
+    </w:lvl>
+    <w:lvl w:ilvl="7" w:tplc="08160019" w:tentative="1">
+      <w:start w:val="1"/>
+      <w:numFmt w:val="lowerLetter"/>
+      <w:lvlText w:val="%8."/>
+      <w:lvlJc w:val="left"/>
+      <w:pPr>
+        <w:ind w:left="5760" w:hanging="360"/>
+      </w:pPr>
+    </w:lvl>
+    <w:lvl w:ilvl="8" w:tplc="0816001B" w:tentative="1">
+      <w:start w:val="1"/>
+      <w:numFmt w:val="lowerRoman"/>
+      <w:lvlText w:val="%9."/>
+      <w:lvlJc w:val="right"/>
+      <w:pPr>
+        <w:ind w:left="6480" w:hanging="180"/>
+      </w:pPr>
+    </w:lvl>
+  </w:abstractNum>
+  <w:abstractNum w:abstractNumId="5" w15:restartNumberingAfterBreak="0">
     <w:nsid w:val="65D43C43"/>
     <w:multiLevelType w:val="hybridMultilevel"/>
     <w:tmpl w:val="15CCAEF0"/>
@@ -3176,7 +3728,7 @@
       </w:rPr>
     </w:lvl>
   </w:abstractNum>
-  <w:abstractNum w:abstractNumId="3" w15:restartNumberingAfterBreak="0">
+  <w:abstractNum w:abstractNumId="6" w15:restartNumberingAfterBreak="0">
     <w:nsid w:val="66D010DE"/>
     <w:multiLevelType w:val="hybridMultilevel"/>
     <w:tmpl w:val="7E086466"/>
@@ -3289,7 +3841,7 @@
       </w:rPr>
     </w:lvl>
   </w:abstractNum>
-  <w:abstractNum w:abstractNumId="4" w15:restartNumberingAfterBreak="0">
+  <w:abstractNum w:abstractNumId="7" w15:restartNumberingAfterBreak="0">
     <w:nsid w:val="75A21C0D"/>
     <w:multiLevelType w:val="hybridMultilevel"/>
     <w:tmpl w:val="8E8C05D6"/>
@@ -3299,7 +3851,7 @@
       <w:lvlText w:val="[%1]"/>
       <w:lvlJc w:val="left"/>
       <w:pPr>
-        <w:ind w:left="440" w:hanging="340"/>
+        <w:ind w:left="623" w:hanging="340"/>
       </w:pPr>
       <w:rPr>
         <w:rFonts w:ascii="Calibri" w:eastAsia="Calibri" w:hAnsi="Calibri" w:cs="Calibri" w:hint="default"/>
@@ -3411,20 +3963,145 @@
       </w:rPr>
     </w:lvl>
   </w:abstractNum>
+  <w:abstractNum w:abstractNumId="8" w15:restartNumberingAfterBreak="0">
+    <w:nsid w:val="7E8742A2"/>
+    <w:multiLevelType w:val="hybridMultilevel"/>
+    <w:tmpl w:val="F7F87B14"/>
+    <w:lvl w:ilvl="0" w:tplc="08160001">
+      <w:start w:val="1"/>
+      <w:numFmt w:val="bullet"/>
+      <w:lvlText w:val=""/>
+      <w:lvlJc w:val="left"/>
+      <w:pPr>
+        <w:ind w:left="720" w:hanging="360"/>
+      </w:pPr>
+      <w:rPr>
+        <w:rFonts w:ascii="Symbol" w:hAnsi="Symbol" w:hint="default"/>
+      </w:rPr>
+    </w:lvl>
+    <w:lvl w:ilvl="1" w:tplc="08160003" w:tentative="1">
+      <w:start w:val="1"/>
+      <w:numFmt w:val="bullet"/>
+      <w:lvlText w:val="o"/>
+      <w:lvlJc w:val="left"/>
+      <w:pPr>
+        <w:ind w:left="1440" w:hanging="360"/>
+      </w:pPr>
+      <w:rPr>
+        <w:rFonts w:ascii="Courier New" w:hAnsi="Courier New" w:cs="Courier New" w:hint="default"/>
+      </w:rPr>
+    </w:lvl>
+    <w:lvl w:ilvl="2" w:tplc="08160005" w:tentative="1">
+      <w:start w:val="1"/>
+      <w:numFmt w:val="bullet"/>
+      <w:lvlText w:val=""/>
+      <w:lvlJc w:val="left"/>
+      <w:pPr>
+        <w:ind w:left="2160" w:hanging="360"/>
+      </w:pPr>
+      <w:rPr>
+        <w:rFonts w:ascii="Wingdings" w:hAnsi="Wingdings" w:hint="default"/>
+      </w:rPr>
+    </w:lvl>
+    <w:lvl w:ilvl="3" w:tplc="08160001" w:tentative="1">
+      <w:start w:val="1"/>
+      <w:numFmt w:val="bullet"/>
+      <w:lvlText w:val=""/>
+      <w:lvlJc w:val="left"/>
+      <w:pPr>
+        <w:ind w:left="2880" w:hanging="360"/>
+      </w:pPr>
+      <w:rPr>
+        <w:rFonts w:ascii="Symbol" w:hAnsi="Symbol" w:hint="default"/>
+      </w:rPr>
+    </w:lvl>
+    <w:lvl w:ilvl="4" w:tplc="08160003" w:tentative="1">
+      <w:start w:val="1"/>
+      <w:numFmt w:val="bullet"/>
+      <w:lvlText w:val="o"/>
+      <w:lvlJc w:val="left"/>
+      <w:pPr>
+        <w:ind w:left="3600" w:hanging="360"/>
+      </w:pPr>
+      <w:rPr>
+        <w:rFonts w:ascii="Courier New" w:hAnsi="Courier New" w:cs="Courier New" w:hint="default"/>
+      </w:rPr>
+    </w:lvl>
+    <w:lvl w:ilvl="5" w:tplc="08160005" w:tentative="1">
+      <w:start w:val="1"/>
+      <w:numFmt w:val="bullet"/>
+      <w:lvlText w:val=""/>
+      <w:lvlJc w:val="left"/>
+      <w:pPr>
+        <w:ind w:left="4320" w:hanging="360"/>
+      </w:pPr>
+      <w:rPr>
+        <w:rFonts w:ascii="Wingdings" w:hAnsi="Wingdings" w:hint="default"/>
+      </w:rPr>
+    </w:lvl>
+    <w:lvl w:ilvl="6" w:tplc="08160001" w:tentative="1">
+      <w:start w:val="1"/>
+      <w:numFmt w:val="bullet"/>
+      <w:lvlText w:val=""/>
+      <w:lvlJc w:val="left"/>
+      <w:pPr>
+        <w:ind w:left="5040" w:hanging="360"/>
+      </w:pPr>
+      <w:rPr>
+        <w:rFonts w:ascii="Symbol" w:hAnsi="Symbol" w:hint="default"/>
+      </w:rPr>
+    </w:lvl>
+    <w:lvl w:ilvl="7" w:tplc="08160003" w:tentative="1">
+      <w:start w:val="1"/>
+      <w:numFmt w:val="bullet"/>
+      <w:lvlText w:val="o"/>
+      <w:lvlJc w:val="left"/>
+      <w:pPr>
+        <w:ind w:left="5760" w:hanging="360"/>
+      </w:pPr>
+      <w:rPr>
+        <w:rFonts w:ascii="Courier New" w:hAnsi="Courier New" w:cs="Courier New" w:hint="default"/>
+      </w:rPr>
+    </w:lvl>
+    <w:lvl w:ilvl="8" w:tplc="08160005" w:tentative="1">
+      <w:start w:val="1"/>
+      <w:numFmt w:val="bullet"/>
+      <w:lvlText w:val=""/>
+      <w:lvlJc w:val="left"/>
+      <w:pPr>
+        <w:ind w:left="6480" w:hanging="360"/>
+      </w:pPr>
+      <w:rPr>
+        <w:rFonts w:ascii="Wingdings" w:hAnsi="Wingdings" w:hint="default"/>
+      </w:rPr>
+    </w:lvl>
+  </w:abstractNum>
   <w:num w:numId="1" w16cid:durableId="845486893">
+    <w:abstractNumId w:val="7"/>
+  </w:num>
+  <w:num w:numId="2" w16cid:durableId="1928802125">
+    <w:abstractNumId w:val="5"/>
+  </w:num>
+  <w:num w:numId="3" w16cid:durableId="2084525826">
+    <w:abstractNumId w:val="1"/>
+  </w:num>
+  <w:num w:numId="4" w16cid:durableId="947545213">
+    <w:abstractNumId w:val="6"/>
+  </w:num>
+  <w:num w:numId="5" w16cid:durableId="1356808147">
+    <w:abstractNumId w:val="3"/>
+  </w:num>
+  <w:num w:numId="6" w16cid:durableId="421530062">
     <w:abstractNumId w:val="4"/>
   </w:num>
-  <w:num w:numId="2" w16cid:durableId="1928802125">
+  <w:num w:numId="7" w16cid:durableId="147406469">
     <w:abstractNumId w:val="2"/>
   </w:num>
-  <w:num w:numId="3" w16cid:durableId="2084525826">
+  <w:num w:numId="8" w16cid:durableId="1579098448">
     <w:abstractNumId w:val="0"/>
   </w:num>
-  <w:num w:numId="4" w16cid:durableId="947545213">
-    <w:abstractNumId w:val="3"/>
-  </w:num>
-  <w:num w:numId="5" w16cid:durableId="1356808147">
-    <w:abstractNumId w:val="1"/>
+  <w:num w:numId="9" w16cid:durableId="445271318">
+    <w:abstractNumId w:val="8"/>
   </w:num>
 </w:numbering>
 </file>
@@ -3871,6 +4548,7 @@
   <w:style w:type="character" w:default="1" w:styleId="Tipodeletrapredefinidodopargrafo">
     <w:name w:val="Default Paragraph Font"/>
     <w:uiPriority w:val="1"/>
+    <w:semiHidden/>
     <w:unhideWhenUsed/>
   </w:style>
   <w:style w:type="table" w:default="1" w:styleId="Tabelanormal">

</xml_diff>